<commit_message>
More updates to assignment 4 write-up (work)
</commit_message>
<xml_diff>
--- a/Assignments/Assignment 4/COSC 757 Data Mining Assignment 4 - MJS.docx
+++ b/Assignments/Assignment 4/COSC 757 Data Mining Assignment 4 - MJS.docx
@@ -278,6 +278,8 @@
       <w:r>
         <w:t xml:space="preserve"> </w:t>
       </w:r>
+      <w:bookmarkStart w:id="0" w:name="_GoBack"/>
+      <w:bookmarkEnd w:id="0"/>
       <w:r>
         <w:rPr>
           <w:color w:val="FF0000"/>
@@ -455,29 +457,13 @@
       </w:r>
       <w:proofErr w:type="gramEnd"/>
       <w:r>
-        <w:t xml:space="preserve"> through use of </w:t>
-      </w:r>
-      <w:proofErr w:type="spellStart"/>
-      <w:r>
-        <w:t>itemsets</w:t>
-      </w:r>
-      <w:proofErr w:type="spellEnd"/>
-      <w:r>
-        <w:t>. An itemset is a set of one or more items. The relative support of an itemset is the fraction of transacti</w:t>
+        <w:t xml:space="preserve"> through use of itemsets. An itemset is a set of one or more items. The relative support of an itemset is the fraction of transacti</w:t>
       </w:r>
       <w:r>
         <w:t>ons that contain the itemset</w:t>
       </w:r>
       <w:r>
-        <w:t xml:space="preserve"> out of the total number of </w:t>
-      </w:r>
-      <w:proofErr w:type="spellStart"/>
-      <w:r>
-        <w:t>itemsets</w:t>
-      </w:r>
-      <w:proofErr w:type="spellEnd"/>
-      <w:r>
-        <w:t xml:space="preserve">. An itemset </w:t>
+        <w:t xml:space="preserve"> out of the total number of itemsets. An itemset </w:t>
       </w:r>
       <w:proofErr w:type="gramStart"/>
       <w:r>
@@ -495,14 +481,8 @@
       <w:pPr>
         <w:pStyle w:val="Heading1"/>
         <w:spacing w:before="120"/>
-        <w:rPr>
-          <w:color w:val="FF0000"/>
-        </w:rPr>
-      </w:pPr>
-      <w:r>
-        <w:rPr>
-          <w:color w:val="FF0000"/>
-        </w:rPr>
+      </w:pPr>
+      <w:r>
         <w:t>METHODOLOGY</w:t>
       </w:r>
     </w:p>
@@ -510,103 +490,343 @@
       <w:pPr>
         <w:pStyle w:val="Heading2"/>
         <w:spacing w:before="0"/>
-        <w:rPr>
-          <w:color w:val="FF0000"/>
-        </w:rPr>
-      </w:pPr>
-      <w:r>
-        <w:rPr>
-          <w:color w:val="FF0000"/>
-        </w:rPr>
+      </w:pPr>
+      <w:r>
         <w:t>Preprocessing</w:t>
       </w:r>
     </w:p>
     <w:p>
-      <w:pPr>
-        <w:rPr>
-          <w:color w:val="FF0000"/>
-        </w:rPr>
-      </w:pPr>
-      <w:r>
-        <w:rPr>
-          <w:color w:val="FF0000"/>
-        </w:rPr>
+      <w:r>
         <w:t xml:space="preserve">The dataset </w:t>
       </w:r>
       <w:r>
-        <w:rPr>
-          <w:color w:val="FF0000"/>
-        </w:rPr>
         <w:t>contain</w:t>
       </w:r>
       <w:r>
-        <w:rPr>
-          <w:color w:val="FF0000"/>
-        </w:rPr>
         <w:t>s</w:t>
       </w:r>
       <w:r>
-        <w:rPr>
-          <w:color w:val="FF0000"/>
-        </w:rPr>
-        <w:t xml:space="preserve"> two different keyword attributes as well as the title and abstract informatio</w:t>
-      </w:r>
-      <w:r>
-        <w:rPr>
-          <w:color w:val="FF0000"/>
-        </w:rPr>
-        <w:t>n</w:t>
-      </w:r>
-      <w:r>
-        <w:rPr>
-          <w:color w:val="FF0000"/>
-        </w:rPr>
-        <w:t xml:space="preserve">. Since in most cases the title would be a unique value, I eliminated it as a possible clustering attribute. Similarly, the abstract contained a description of the </w:t>
-      </w:r>
-      <w:r>
-        <w:rPr>
-          <w:color w:val="FF0000"/>
-        </w:rPr>
+        <w:t xml:space="preserve"> </w:t>
+      </w:r>
+      <w:r>
+        <w:t xml:space="preserve">voting records for 16 key votes; however, each vote </w:t>
+      </w:r>
+      <w:r>
+        <w:t xml:space="preserve">was </w:t>
+      </w:r>
+      <w:r>
+        <w:t>recorded in the dat</w:t>
+      </w:r>
+      <w:r>
+        <w:t>a</w:t>
+      </w:r>
+      <w:r>
+        <w:t>set as a</w:t>
+      </w:r>
+      <w:r>
+        <w:t xml:space="preserve"> simple y for yea, n for nay, </w:t>
+      </w:r>
+      <w:proofErr w:type="gramStart"/>
+      <w:r>
+        <w:t>or ?</w:t>
+      </w:r>
+      <w:proofErr w:type="gramEnd"/>
+      <w:r>
+        <w:t xml:space="preserve"> </w:t>
+      </w:r>
+      <w:proofErr w:type="gramStart"/>
+      <w:r>
+        <w:t>for</w:t>
+      </w:r>
+      <w:proofErr w:type="gramEnd"/>
+      <w:r>
+        <w:t xml:space="preserve"> abstain (see </w:t>
+      </w:r>
+      <w:r>
+        <w:fldChar w:fldCharType="begin"/>
+      </w:r>
+      <w:r>
+        <w:instrText xml:space="preserve"> REF _Ref449532827 \h </w:instrText>
+      </w:r>
+      <w:r>
+        <w:fldChar w:fldCharType="separate"/>
+      </w:r>
+      <w:r>
+        <w:t xml:space="preserve">Table </w:t>
+      </w:r>
+      <w:r>
+        <w:rPr>
+          <w:noProof/>
+        </w:rPr>
+        <w:t>1</w:t>
+      </w:r>
+      <w:r>
+        <w:fldChar w:fldCharType="end"/>
+      </w:r>
+      <w:r>
+        <w:t xml:space="preserve">). Since each representative (defined by a row) could have voted yea for multiple key votes, </w:t>
+      </w:r>
+      <w:r>
         <w:lastRenderedPageBreak/>
-        <w:t xml:space="preserve">paper that would mostly likely be unique, so it </w:t>
-      </w:r>
+        <w:t xml:space="preserve">this caused issues when trying to treat the data as transactions in order to basket the data for analysis. To overcome this issue I updated the values for each of the key votes to indicate not only the vote (yea/nay/abstain), but also the vote number (see </w:t>
+      </w:r>
+      <w:r>
+        <w:fldChar w:fldCharType="begin"/>
+      </w:r>
+      <w:r>
+        <w:instrText xml:space="preserve"> REF _Ref449532918 \h </w:instrText>
+      </w:r>
+      <w:r>
+        <w:fldChar w:fldCharType="separate"/>
+      </w:r>
+      <w:r>
+        <w:t xml:space="preserve">Table </w:t>
+      </w:r>
+      <w:r>
+        <w:rPr>
+          <w:noProof/>
+        </w:rPr>
+        <w:t>2</w:t>
+      </w:r>
+      <w:r>
+        <w:fldChar w:fldCharType="end"/>
+      </w:r>
+      <w:r>
+        <w:t>). For example, a ‘y’</w:t>
+      </w:r>
+      <w:r>
+        <w:t xml:space="preserve"> or yea</w:t>
+      </w:r>
+      <w:r>
+        <w:t xml:space="preserve"> vote for the first key vote (column V2) would translate into ‘1y’ for the processed data, a ‘n’ </w:t>
+      </w:r>
+      <w:r>
+        <w:t xml:space="preserve">or nay </w:t>
+      </w:r>
+      <w:r>
+        <w:t xml:space="preserve">vote for the fifth key vote (column V5) would translate into ‘5n’, and a ‘?’ or abstain vote for the sixteenth key vote would translate into </w:t>
+      </w:r>
+      <w:r>
+        <w:t>‘</w:t>
+      </w:r>
+      <w:r>
+        <w:t>16?’ for the processed data.</w:t>
+      </w:r>
+    </w:p>
+    <w:p>
+      <w:pPr>
+        <w:pStyle w:val="Caption"/>
+        <w:keepNext/>
+      </w:pPr>
+      <w:bookmarkStart w:id="1" w:name="_Ref449532827"/>
       <w:proofErr w:type="gramStart"/>
       <w:r>
-        <w:rPr>
-          <w:color w:val="FF0000"/>
-        </w:rPr>
-        <w:t>was eliminated</w:t>
+        <w:t xml:space="preserve">Table </w:t>
+      </w:r>
+      <w:fldSimple w:instr=" SEQ Table \* ARABIC ">
+        <w:r>
+          <w:rPr>
+            <w:noProof/>
+          </w:rPr>
+          <w:t>1</w:t>
+        </w:r>
+      </w:fldSimple>
+      <w:bookmarkEnd w:id="1"/>
+      <w:r>
+        <w:t>.</w:t>
       </w:r>
       <w:proofErr w:type="gramEnd"/>
       <w:r>
-        <w:rPr>
-          <w:color w:val="FF0000"/>
-        </w:rPr>
-        <w:t xml:space="preserve"> from the clustering attribute selection as well. There </w:t>
-      </w:r>
-      <w:r>
-        <w:rPr>
-          <w:color w:val="FF0000"/>
-        </w:rPr>
-        <w:t>are</w:t>
-      </w:r>
-      <w:r>
-        <w:rPr>
-          <w:color w:val="FF0000"/>
-        </w:rPr>
-        <w:t xml:space="preserve"> two keyword attributes, which varied in their degree of granularity, </w:t>
-      </w:r>
-      <w:r>
-        <w:rPr>
-          <w:color w:val="FF0000"/>
-        </w:rPr>
-        <w:t>one more simplistic (</w:t>
-      </w:r>
+        <w:t xml:space="preserve"> Sample of Original Data</w:t>
+      </w:r>
+    </w:p>
+    <w:p>
+      <w:pPr>
+        <w:rPr>
+          <w:color w:val="FF0000"/>
+        </w:rPr>
+      </w:pPr>
+      <w:r>
+        <w:rPr>
+          <w:noProof/>
+          <w:color w:val="FF0000"/>
+        </w:rPr>
+        <w:drawing>
+          <wp:inline distT="0" distB="0" distL="0" distR="0" wp14:anchorId="5B1705DC" wp14:editId="1D48A217">
+            <wp:extent cx="3049270" cy="1524635"/>
+            <wp:effectExtent l="0" t="0" r="0" b="0"/>
+            <wp:docPr id="6" name="Picture 6"/>
+            <wp:cNvGraphicFramePr>
+              <a:graphicFrameLocks xmlns:a="http://schemas.openxmlformats.org/drawingml/2006/main" noChangeAspect="1"/>
+            </wp:cNvGraphicFramePr>
+            <a:graphic xmlns:a="http://schemas.openxmlformats.org/drawingml/2006/main">
+              <a:graphicData uri="http://schemas.openxmlformats.org/drawingml/2006/picture">
+                <pic:pic xmlns:pic="http://schemas.openxmlformats.org/drawingml/2006/picture">
+                  <pic:nvPicPr>
+                    <pic:cNvPr id="0" name="BeforePreprocessing.PNG"/>
+                    <pic:cNvPicPr/>
+                  </pic:nvPicPr>
+                  <pic:blipFill>
+                    <a:blip r:embed="rId10">
+                      <a:extLst>
+                        <a:ext uri="{28A0092B-C50C-407E-A947-70E740481C1C}">
+                          <a14:useLocalDpi xmlns:a14="http://schemas.microsoft.com/office/drawing/2010/main" val="0"/>
+                        </a:ext>
+                      </a:extLst>
+                    </a:blip>
+                    <a:stretch>
+                      <a:fillRect/>
+                    </a:stretch>
+                  </pic:blipFill>
+                  <pic:spPr>
+                    <a:xfrm>
+                      <a:off x="0" y="0"/>
+                      <a:ext cx="3049270" cy="1524635"/>
+                    </a:xfrm>
+                    <a:prstGeom prst="rect">
+                      <a:avLst/>
+                    </a:prstGeom>
+                  </pic:spPr>
+                </pic:pic>
+              </a:graphicData>
+            </a:graphic>
+          </wp:inline>
+        </w:drawing>
+      </w:r>
+    </w:p>
+    <w:p>
+      <w:pPr>
+        <w:pStyle w:val="Caption"/>
+        <w:keepNext/>
+        <w:rPr>
+          <w:color w:val="FF0000"/>
+        </w:rPr>
+      </w:pPr>
+      <w:bookmarkStart w:id="2" w:name="_Ref449532918"/>
       <w:proofErr w:type="gramStart"/>
       <w:r>
         <w:rPr>
           <w:color w:val="FF0000"/>
         </w:rPr>
+        <w:t xml:space="preserve">Table </w:t>
+      </w:r>
+      <w:r>
+        <w:rPr>
+          <w:color w:val="FF0000"/>
+        </w:rPr>
+        <w:fldChar w:fldCharType="begin"/>
+      </w:r>
+      <w:r>
+        <w:rPr>
+          <w:color w:val="FF0000"/>
+        </w:rPr>
+        <w:instrText xml:space="preserve"> SEQ Table \* ARABIC </w:instrText>
+      </w:r>
+      <w:r>
+        <w:rPr>
+          <w:color w:val="FF0000"/>
+        </w:rPr>
+        <w:fldChar w:fldCharType="separate"/>
+      </w:r>
+      <w:r>
+        <w:rPr>
+          <w:noProof/>
+          <w:color w:val="FF0000"/>
+        </w:rPr>
+        <w:t>2</w:t>
+      </w:r>
+      <w:r>
+        <w:rPr>
+          <w:color w:val="FF0000"/>
+        </w:rPr>
+        <w:fldChar w:fldCharType="end"/>
+      </w:r>
+      <w:bookmarkEnd w:id="2"/>
+      <w:r>
+        <w:rPr>
+          <w:color w:val="FF0000"/>
+        </w:rPr>
+        <w:t>.</w:t>
+      </w:r>
+      <w:proofErr w:type="gramEnd"/>
+      <w:r>
+        <w:rPr>
+          <w:color w:val="FF0000"/>
+        </w:rPr>
+        <w:t xml:space="preserve"> Sample of Processed Data</w:t>
+      </w:r>
+    </w:p>
+    <w:p>
+      <w:pPr>
+        <w:rPr>
+          <w:color w:val="FF0000"/>
+        </w:rPr>
+      </w:pPr>
+      <w:r>
+        <w:rPr>
+          <w:noProof/>
+          <w:color w:val="FF0000"/>
+        </w:rPr>
+        <w:drawing>
+          <wp:inline distT="0" distB="0" distL="0" distR="0" wp14:anchorId="409214F1" wp14:editId="3F3A2A3B">
+            <wp:extent cx="3049270" cy="1524635"/>
+            <wp:effectExtent l="0" t="0" r="0" b="0"/>
+            <wp:docPr id="9" name="Picture 9"/>
+            <wp:cNvGraphicFramePr>
+              <a:graphicFrameLocks xmlns:a="http://schemas.openxmlformats.org/drawingml/2006/main" noChangeAspect="1"/>
+            </wp:cNvGraphicFramePr>
+            <a:graphic xmlns:a="http://schemas.openxmlformats.org/drawingml/2006/main">
+              <a:graphicData uri="http://schemas.openxmlformats.org/drawingml/2006/picture">
+                <pic:pic xmlns:pic="http://schemas.openxmlformats.org/drawingml/2006/picture">
+                  <pic:nvPicPr>
+                    <pic:cNvPr id="0" name="AfterPreprocessing.PNG"/>
+                    <pic:cNvPicPr/>
+                  </pic:nvPicPr>
+                  <pic:blipFill>
+                    <a:blip r:embed="rId11">
+                      <a:extLst>
+                        <a:ext uri="{28A0092B-C50C-407E-A947-70E740481C1C}">
+                          <a14:useLocalDpi xmlns:a14="http://schemas.microsoft.com/office/drawing/2010/main" val="0"/>
+                        </a:ext>
+                      </a:extLst>
+                    </a:blip>
+                    <a:stretch>
+                      <a:fillRect/>
+                    </a:stretch>
+                  </pic:blipFill>
+                  <pic:spPr>
+                    <a:xfrm>
+                      <a:off x="0" y="0"/>
+                      <a:ext cx="3049270" cy="1524635"/>
+                    </a:xfrm>
+                    <a:prstGeom prst="rect">
+                      <a:avLst/>
+                    </a:prstGeom>
+                  </pic:spPr>
+                </pic:pic>
+              </a:graphicData>
+            </a:graphic>
+          </wp:inline>
+        </w:drawing>
+      </w:r>
+    </w:p>
+    <w:p>
+      <w:pPr>
+        <w:rPr>
+          <w:color w:val="FF0000"/>
+        </w:rPr>
+      </w:pPr>
+      <w:r>
+        <w:rPr>
+          <w:color w:val="FF0000"/>
+        </w:rPr>
+        <w:t>There are two keyword attributes, which varied in their degree of granularity, one more simplistic (</w:t>
+      </w:r>
+      <w:proofErr w:type="gramStart"/>
+      <w:r>
+        <w:rPr>
+          <w:color w:val="FF0000"/>
+        </w:rPr>
         <w:t>Keywords)</w:t>
       </w:r>
       <w:proofErr w:type="gramEnd"/>
@@ -614,43 +834,7 @@
         <w:rPr>
           <w:color w:val="FF0000"/>
         </w:rPr>
-        <w:t xml:space="preserve"> and one more categorical (High-Level Keyword(s)). </w:t>
-      </w:r>
-      <w:r>
-        <w:rPr>
-          <w:color w:val="FF0000"/>
-        </w:rPr>
-        <w:t xml:space="preserve">I </w:t>
-      </w:r>
-      <w:r>
-        <w:rPr>
-          <w:color w:val="FF0000"/>
-        </w:rPr>
-        <w:t xml:space="preserve">chose to </w:t>
-      </w:r>
-      <w:r>
-        <w:rPr>
-          <w:color w:val="FF0000"/>
-        </w:rPr>
-        <w:t>eliminate</w:t>
-      </w:r>
-      <w:r>
-        <w:rPr>
-          <w:color w:val="FF0000"/>
-        </w:rPr>
-        <w:t xml:space="preserve"> the more simplistic Keywords</w:t>
-      </w:r>
-      <w:r>
-        <w:rPr>
-          <w:color w:val="FF0000"/>
-        </w:rPr>
-        <w:t xml:space="preserve"> attribute </w:t>
-      </w:r>
-      <w:r>
-        <w:rPr>
-          <w:color w:val="FF0000"/>
-        </w:rPr>
-        <w:t xml:space="preserve">in favor of the more categorical High-Level Keyword(s) in hope this would produce better clustering results. The remaining attribute Topics also seemed </w:t>
+        <w:t xml:space="preserve"> and one more categorical (High-Level Keyword(s)). I chose to eliminate the more simplistic Keywords attribute in favor of the more categorical High-Level Keyword(s) in hope this would produce better clustering results. The remaining attribute Topics also seemed </w:t>
       </w:r>
       <w:proofErr w:type="gramStart"/>
       <w:r>
@@ -675,6 +859,13 @@
     </w:p>
     <w:p>
       <w:pPr>
+        <w:rPr>
+          <w:color w:val="FF0000"/>
+        </w:rPr>
+      </w:pPr>
+    </w:p>
+    <w:p>
+      <w:pPr>
         <w:keepNext/>
       </w:pPr>
       <w:r>
@@ -682,8 +873,9 @@
           <w:noProof/>
           <w:color w:val="FF0000"/>
         </w:rPr>
+        <w:lastRenderedPageBreak/>
         <w:drawing>
-          <wp:inline distT="0" distB="0" distL="0" distR="0" wp14:anchorId="55A961E2" wp14:editId="5E1CF623">
+          <wp:inline distT="0" distB="0" distL="0" distR="0" wp14:anchorId="3572FA9E" wp14:editId="1705496E">
             <wp:extent cx="3049270" cy="2016125"/>
             <wp:effectExtent l="0" t="0" r="0" b="3175"/>
             <wp:docPr id="1" name="Picture 1"/>
@@ -698,7 +890,7 @@
                     <pic:cNvPicPr/>
                   </pic:nvPicPr>
                   <pic:blipFill>
-                    <a:blip r:embed="rId10" cstate="print">
+                    <a:blip r:embed="rId12" cstate="print">
                       <a:extLst>
                         <a:ext uri="{28A0092B-C50C-407E-A947-70E740481C1C}">
                           <a14:useLocalDpi xmlns:a14="http://schemas.microsoft.com/office/drawing/2010/main" val="0"/>
@@ -734,31 +926,53 @@
       </w:pPr>
       <w:proofErr w:type="gramStart"/>
       <w:r>
+        <w:rPr>
+          <w:color w:val="FF0000"/>
+        </w:rPr>
         <w:t xml:space="preserve">Figure </w:t>
       </w:r>
       <w:r>
+        <w:rPr>
+          <w:color w:val="FF0000"/>
+        </w:rPr>
         <w:fldChar w:fldCharType="begin"/>
       </w:r>
       <w:r>
+        <w:rPr>
+          <w:color w:val="FF0000"/>
+        </w:rPr>
         <w:instrText xml:space="preserve"> SEQ Figure \* ARABIC </w:instrText>
       </w:r>
       <w:r>
+        <w:rPr>
+          <w:color w:val="FF0000"/>
+        </w:rPr>
         <w:fldChar w:fldCharType="separate"/>
       </w:r>
       <w:r>
         <w:rPr>
           <w:noProof/>
+          <w:color w:val="FF0000"/>
         </w:rPr>
         <w:t>1</w:t>
       </w:r>
       <w:r>
+        <w:rPr>
+          <w:color w:val="FF0000"/>
+        </w:rPr>
         <w:fldChar w:fldCharType="end"/>
       </w:r>
       <w:r>
+        <w:rPr>
+          <w:color w:val="FF0000"/>
+        </w:rPr>
         <w:t>.</w:t>
       </w:r>
       <w:proofErr w:type="gramEnd"/>
       <w:r>
+        <w:rPr>
+          <w:color w:val="FF0000"/>
+        </w:rPr>
         <w:t xml:space="preserve"> Item Frequency</w:t>
       </w:r>
     </w:p>
@@ -897,15 +1111,7 @@
       </w:r>
       <w:proofErr w:type="gramEnd"/>
       <w:r>
-        <w:t xml:space="preserve"> searches for frequent </w:t>
-      </w:r>
-      <w:proofErr w:type="spellStart"/>
-      <w:r>
-        <w:t>itemsets</w:t>
-      </w:r>
-      <w:proofErr w:type="spellEnd"/>
-      <w:r>
-        <w:t xml:space="preserve"> as follows:</w:t>
+        <w:t xml:space="preserve"> searches for frequent itemsets as follows:</w:t>
       </w:r>
     </w:p>
     <w:p>
@@ -1259,11 +1465,7 @@
         <w:t>In addition</w:t>
       </w:r>
       <w:r>
-        <w:t xml:space="preserve">, the candidate generation </w:t>
-      </w:r>
-      <w:r>
-        <w:lastRenderedPageBreak/>
-        <w:t>can result in very large candidate sets. For example, if the dataset contains 10</w:t>
+        <w:t>, the candidate generation can result in very large candidate sets. For example, if the dataset contains 10</w:t>
       </w:r>
       <w:r>
         <w:rPr>
@@ -1440,6 +1642,7 @@
         <w:spacing w:before="120"/>
       </w:pPr>
       <w:r>
+        <w:lastRenderedPageBreak/>
         <w:t>RESULTS</w:t>
       </w:r>
     </w:p>
@@ -1734,44 +1937,75 @@
       <w:pPr>
         <w:pStyle w:val="Caption"/>
         <w:keepNext/>
+        <w:rPr>
+          <w:color w:val="FF0000"/>
+        </w:rPr>
       </w:pPr>
       <w:proofErr w:type="gramStart"/>
       <w:r>
+        <w:rPr>
+          <w:color w:val="FF0000"/>
+        </w:rPr>
         <w:t xml:space="preserve">Table </w:t>
       </w:r>
       <w:proofErr w:type="gramEnd"/>
       <w:r>
+        <w:rPr>
+          <w:color w:val="FF0000"/>
+        </w:rPr>
         <w:fldChar w:fldCharType="begin"/>
       </w:r>
       <w:r>
+        <w:rPr>
+          <w:color w:val="FF0000"/>
+        </w:rPr>
         <w:instrText xml:space="preserve"> SEQ Table \* ARABIC </w:instrText>
       </w:r>
       <w:r>
+        <w:rPr>
+          <w:color w:val="FF0000"/>
+        </w:rPr>
         <w:fldChar w:fldCharType="separate"/>
       </w:r>
       <w:r>
         <w:rPr>
           <w:noProof/>
-        </w:rPr>
-        <w:t>1</w:t>
-      </w:r>
-      <w:r>
+          <w:color w:val="FF0000"/>
+        </w:rPr>
+        <w:t>3</w:t>
+      </w:r>
+      <w:r>
+        <w:rPr>
+          <w:color w:val="FF0000"/>
+        </w:rPr>
         <w:fldChar w:fldCharType="end"/>
       </w:r>
       <w:proofErr w:type="gramStart"/>
       <w:r>
+        <w:rPr>
+          <w:color w:val="FF0000"/>
+        </w:rPr>
         <w:t>.</w:t>
       </w:r>
       <w:proofErr w:type="gramEnd"/>
       <w:r>
+        <w:rPr>
+          <w:color w:val="FF0000"/>
+        </w:rPr>
         <w:t xml:space="preserve"> </w:t>
       </w:r>
       <w:proofErr w:type="spellStart"/>
       <w:r>
+        <w:rPr>
+          <w:color w:val="FF0000"/>
+        </w:rPr>
         <w:t>Apriori</w:t>
       </w:r>
       <w:proofErr w:type="spellEnd"/>
       <w:r>
+        <w:rPr>
+          <w:color w:val="FF0000"/>
+        </w:rPr>
         <w:t xml:space="preserve"> Democrat Confidence Sort</w:t>
       </w:r>
     </w:p>
@@ -1788,7 +2022,7 @@
           <w:color w:val="FF0000"/>
         </w:rPr>
         <w:drawing>
-          <wp:inline distT="0" distB="0" distL="0" distR="0">
+          <wp:inline distT="0" distB="0" distL="0" distR="0" wp14:anchorId="40DEC61F" wp14:editId="3D635FD7">
             <wp:extent cx="3049270" cy="508000"/>
             <wp:effectExtent l="0" t="0" r="0" b="6350"/>
             <wp:docPr id="2" name="Picture 2"/>
@@ -1803,7 +2037,7 @@
                     <pic:cNvPicPr/>
                   </pic:nvPicPr>
                   <pic:blipFill>
-                    <a:blip r:embed="rId11">
+                    <a:blip r:embed="rId13">
                       <a:extLst>
                         <a:ext uri="{28A0092B-C50C-407E-A947-70E740481C1C}">
                           <a14:useLocalDpi xmlns:a14="http://schemas.microsoft.com/office/drawing/2010/main" val="0"/>
@@ -1935,44 +2169,75 @@
       <w:pPr>
         <w:pStyle w:val="Caption"/>
         <w:keepNext/>
+        <w:rPr>
+          <w:color w:val="FF0000"/>
+        </w:rPr>
       </w:pPr>
       <w:proofErr w:type="gramStart"/>
       <w:r>
+        <w:rPr>
+          <w:color w:val="FF0000"/>
+        </w:rPr>
         <w:t xml:space="preserve">Table </w:t>
       </w:r>
       <w:proofErr w:type="gramEnd"/>
       <w:r>
+        <w:rPr>
+          <w:color w:val="FF0000"/>
+        </w:rPr>
         <w:fldChar w:fldCharType="begin"/>
       </w:r>
       <w:r>
+        <w:rPr>
+          <w:color w:val="FF0000"/>
+        </w:rPr>
         <w:instrText xml:space="preserve"> SEQ Table \* ARABIC </w:instrText>
       </w:r>
       <w:r>
+        <w:rPr>
+          <w:color w:val="FF0000"/>
+        </w:rPr>
         <w:fldChar w:fldCharType="separate"/>
       </w:r>
       <w:r>
         <w:rPr>
           <w:noProof/>
-        </w:rPr>
-        <w:t>2</w:t>
-      </w:r>
-      <w:r>
+          <w:color w:val="FF0000"/>
+        </w:rPr>
+        <w:t>4</w:t>
+      </w:r>
+      <w:r>
+        <w:rPr>
+          <w:color w:val="FF0000"/>
+        </w:rPr>
         <w:fldChar w:fldCharType="end"/>
       </w:r>
       <w:proofErr w:type="gramStart"/>
       <w:r>
+        <w:rPr>
+          <w:color w:val="FF0000"/>
+        </w:rPr>
         <w:t>.</w:t>
       </w:r>
       <w:proofErr w:type="gramEnd"/>
       <w:r>
+        <w:rPr>
+          <w:color w:val="FF0000"/>
+        </w:rPr>
         <w:t xml:space="preserve"> </w:t>
       </w:r>
       <w:proofErr w:type="spellStart"/>
       <w:r>
+        <w:rPr>
+          <w:color w:val="FF0000"/>
+        </w:rPr>
         <w:t>Apriori</w:t>
       </w:r>
       <w:proofErr w:type="spellEnd"/>
       <w:r>
+        <w:rPr>
+          <w:color w:val="FF0000"/>
+        </w:rPr>
         <w:t xml:space="preserve"> Republican Confidence Sort</w:t>
       </w:r>
     </w:p>
@@ -1988,7 +2253,7 @@
           <w:color w:val="FF0000"/>
         </w:rPr>
         <w:drawing>
-          <wp:inline distT="0" distB="0" distL="0" distR="0">
+          <wp:inline distT="0" distB="0" distL="0" distR="0" wp14:anchorId="28608702" wp14:editId="1A2831A5">
             <wp:extent cx="3049270" cy="476885"/>
             <wp:effectExtent l="0" t="0" r="0" b="0"/>
             <wp:docPr id="3" name="Picture 3"/>
@@ -2003,7 +2268,7 @@
                     <pic:cNvPicPr/>
                   </pic:nvPicPr>
                   <pic:blipFill>
-                    <a:blip r:embed="rId12">
+                    <a:blip r:embed="rId14">
                       <a:extLst>
                         <a:ext uri="{28A0092B-C50C-407E-A947-70E740481C1C}">
                           <a14:useLocalDpi xmlns:a14="http://schemas.microsoft.com/office/drawing/2010/main" val="0"/>
@@ -2552,14 +2817,7 @@
         <w:rPr>
           <w:color w:val="FF0000"/>
         </w:rPr>
-        <w:t xml:space="preserve">until I found the results I considered </w:t>
-      </w:r>
-      <w:r>
-        <w:rPr>
-          <w:color w:val="FF0000"/>
-        </w:rPr>
-        <w:lastRenderedPageBreak/>
-        <w:t xml:space="preserve">the best for </w:t>
+        <w:t xml:space="preserve">until I found the results I considered the best for </w:t>
       </w:r>
       <w:proofErr w:type="spellStart"/>
       <w:r>
@@ -2675,7 +2933,7 @@
           <w:noProof/>
           <w:color w:val="FF0000"/>
         </w:rPr>
-        <w:t>3</w:t>
+        <w:t>5</w:t>
       </w:r>
       <w:r>
         <w:rPr>
@@ -2724,7 +2982,7 @@
           <w:color w:val="FF0000"/>
         </w:rPr>
         <w:drawing>
-          <wp:inline distT="0" distB="0" distL="0" distR="0">
+          <wp:inline distT="0" distB="0" distL="0" distR="0" wp14:anchorId="13053939" wp14:editId="4A70EE9D">
             <wp:extent cx="3049270" cy="632460"/>
             <wp:effectExtent l="0" t="0" r="0" b="0"/>
             <wp:docPr id="4" name="Picture 4"/>
@@ -2739,7 +2997,7 @@
                     <pic:cNvPicPr/>
                   </pic:nvPicPr>
                   <pic:blipFill>
-                    <a:blip r:embed="rId13">
+                    <a:blip r:embed="rId15">
                       <a:extLst>
                         <a:ext uri="{28A0092B-C50C-407E-A947-70E740481C1C}">
                           <a14:useLocalDpi xmlns:a14="http://schemas.microsoft.com/office/drawing/2010/main" val="0"/>
@@ -2805,7 +3063,7 @@
           <w:noProof/>
           <w:color w:val="FF0000"/>
         </w:rPr>
-        <w:t>4</w:t>
+        <w:t>6</w:t>
       </w:r>
       <w:r>
         <w:rPr>
@@ -2854,7 +3112,7 @@
           <w:color w:val="FF0000"/>
         </w:rPr>
         <w:drawing>
-          <wp:inline distT="0" distB="0" distL="0" distR="0">
+          <wp:inline distT="0" distB="0" distL="0" distR="0" wp14:anchorId="697ECBA2" wp14:editId="4056F472">
             <wp:extent cx="3049270" cy="618490"/>
             <wp:effectExtent l="0" t="0" r="0" b="0"/>
             <wp:docPr id="5" name="Picture 5"/>
@@ -2869,7 +3127,7 @@
                     <pic:cNvPicPr/>
                   </pic:nvPicPr>
                   <pic:blipFill>
-                    <a:blip r:embed="rId14">
+                    <a:blip r:embed="rId16">
                       <a:extLst>
                         <a:ext uri="{28A0092B-C50C-407E-A947-70E740481C1C}">
                           <a14:useLocalDpi xmlns:a14="http://schemas.microsoft.com/office/drawing/2010/main" val="0"/>
@@ -2902,6 +3160,7 @@
         <w:spacing w:before="120"/>
       </w:pPr>
       <w:r>
+        <w:lastRenderedPageBreak/>
         <w:t>CONCLUSIONS</w:t>
       </w:r>
     </w:p>
@@ -3435,7 +3694,7 @@
           <w:noProof/>
           <w:color w:val="FF0000"/>
         </w:rPr>
-        <w:t>5</w:t>
+        <w:t>7</w:t>
       </w:r>
       <w:r>
         <w:rPr>
@@ -3475,15 +3734,7 @@
         <w:rPr>
           <w:color w:val="FF0000"/>
         </w:rPr>
-        <w:t xml:space="preserve"> </w:t>
-      </w:r>
-      <w:bookmarkStart w:id="0" w:name="_GoBack"/>
-      <w:bookmarkEnd w:id="0"/>
-      <w:r>
-        <w:rPr>
-          <w:color w:val="FF0000"/>
-        </w:rPr>
-        <w:t>Filter</w:t>
+        <w:t xml:space="preserve"> Filter</w:t>
       </w:r>
     </w:p>
     <w:p>
@@ -3499,7 +3750,7 @@
           <w:color w:val="FF0000"/>
         </w:rPr>
         <w:drawing>
-          <wp:inline distT="0" distB="0" distL="0" distR="0" wp14:anchorId="303D82D9" wp14:editId="42D194B3">
+          <wp:inline distT="0" distB="0" distL="0" distR="0" wp14:anchorId="62EC9726" wp14:editId="296F6F90">
             <wp:extent cx="3049270" cy="632460"/>
             <wp:effectExtent l="0" t="0" r="0" b="0"/>
             <wp:docPr id="7" name="Picture 7"/>
@@ -3514,7 +3765,7 @@
                     <pic:cNvPicPr/>
                   </pic:nvPicPr>
                   <pic:blipFill>
-                    <a:blip r:embed="rId13">
+                    <a:blip r:embed="rId15">
                       <a:extLst>
                         <a:ext uri="{28A0092B-C50C-407E-A947-70E740481C1C}">
                           <a14:useLocalDpi xmlns:a14="http://schemas.microsoft.com/office/drawing/2010/main" val="0"/>
@@ -3580,7 +3831,7 @@
           <w:noProof/>
           <w:color w:val="FF0000"/>
         </w:rPr>
-        <w:t>6</w:t>
+        <w:t>8</w:t>
       </w:r>
       <w:r>
         <w:rPr>
@@ -3636,7 +3887,7 @@
           <w:color w:val="FF0000"/>
         </w:rPr>
         <w:drawing>
-          <wp:inline distT="0" distB="0" distL="0" distR="0" wp14:anchorId="1FD27C25" wp14:editId="68F1490B">
+          <wp:inline distT="0" distB="0" distL="0" distR="0" wp14:anchorId="3317AA39" wp14:editId="2DEA2E6A">
             <wp:extent cx="3049270" cy="618490"/>
             <wp:effectExtent l="0" t="0" r="0" b="0"/>
             <wp:docPr id="8" name="Picture 8"/>
@@ -3651,7 +3902,7 @@
                     <pic:cNvPicPr/>
                   </pic:nvPicPr>
                   <pic:blipFill>
-                    <a:blip r:embed="rId14">
+                    <a:blip r:embed="rId16">
                       <a:extLst>
                         <a:ext uri="{28A0092B-C50C-407E-A947-70E740481C1C}">
                           <a14:useLocalDpi xmlns:a14="http://schemas.microsoft.com/office/drawing/2010/main" val="0"/>
@@ -3736,7 +3987,15 @@
           <w:color w:val="FF0000"/>
           <w:lang w:eastAsia="en-AU"/>
         </w:rPr>
-        <w:t xml:space="preserve">, the average silhouette width is lower </w:t>
+        <w:t xml:space="preserve">, the </w:t>
+      </w:r>
+      <w:r>
+        <w:rPr>
+          <w:color w:val="FF0000"/>
+          <w:lang w:eastAsia="en-AU"/>
+        </w:rPr>
+        <w:lastRenderedPageBreak/>
+        <w:t xml:space="preserve">average silhouette width is lower </w:t>
       </w:r>
       <w:proofErr w:type="gramStart"/>
       <w:r>
@@ -3840,15 +4099,7 @@
           <w:color w:val="FF0000"/>
           <w:lang w:eastAsia="en-AU"/>
         </w:rPr>
-        <w:t xml:space="preserve">being </w:t>
-      </w:r>
-      <w:r>
-        <w:rPr>
-          <w:color w:val="FF0000"/>
-          <w:lang w:eastAsia="en-AU"/>
-        </w:rPr>
-        <w:lastRenderedPageBreak/>
-        <w:t>included</w:t>
+        <w:t>being included</w:t>
       </w:r>
       <w:proofErr w:type="gramEnd"/>
       <w:r>
@@ -3898,7 +4149,7 @@
           <w:noProof/>
           <w:color w:val="FF0000"/>
         </w:rPr>
-        <w:t>7</w:t>
+        <w:t>9</w:t>
       </w:r>
       <w:r>
         <w:rPr>
@@ -3954,7 +4205,7 @@
           <w:color w:val="FF0000"/>
         </w:rPr>
         <w:drawing>
-          <wp:inline distT="0" distB="0" distL="0" distR="0" wp14:anchorId="0D8722F5" wp14:editId="1454C96E">
+          <wp:inline distT="0" distB="0" distL="0" distR="0" wp14:anchorId="0C036CF5" wp14:editId="7A779B50">
             <wp:extent cx="3049270" cy="632460"/>
             <wp:effectExtent l="0" t="0" r="0" b="0"/>
             <wp:docPr id="12" name="Picture 12"/>
@@ -3969,7 +4220,7 @@
                     <pic:cNvPicPr/>
                   </pic:nvPicPr>
                   <pic:blipFill>
-                    <a:blip r:embed="rId13">
+                    <a:blip r:embed="rId15">
                       <a:extLst>
                         <a:ext uri="{28A0092B-C50C-407E-A947-70E740481C1C}">
                           <a14:useLocalDpi xmlns:a14="http://schemas.microsoft.com/office/drawing/2010/main" val="0"/>
@@ -4011,6 +4262,7 @@
         </w:rPr>
         <w:t xml:space="preserve">Table </w:t>
       </w:r>
+      <w:proofErr w:type="gramEnd"/>
       <w:r>
         <w:rPr>
           <w:color w:val="FF0000"/>
@@ -4034,7 +4286,7 @@
           <w:noProof/>
           <w:color w:val="FF0000"/>
         </w:rPr>
-        <w:t>8</w:t>
+        <w:t>10</w:t>
       </w:r>
       <w:r>
         <w:rPr>
@@ -4042,6 +4294,7 @@
         </w:rPr>
         <w:fldChar w:fldCharType="end"/>
       </w:r>
+      <w:proofErr w:type="gramStart"/>
       <w:r>
         <w:rPr>
           <w:color w:val="FF0000"/>
@@ -4098,7 +4351,7 @@
                     <pic:cNvPicPr/>
                   </pic:nvPicPr>
                   <pic:blipFill>
-                    <a:blip r:embed="rId14">
+                    <a:blip r:embed="rId16">
                       <a:extLst>
                         <a:ext uri="{28A0092B-C50C-407E-A947-70E740481C1C}">
                           <a14:useLocalDpi xmlns:a14="http://schemas.microsoft.com/office/drawing/2010/main" val="0"/>
@@ -4131,7 +4384,6 @@
         <w:spacing w:before="120"/>
       </w:pPr>
       <w:r>
-        <w:lastRenderedPageBreak/>
         <w:t>REFERENCES</w:t>
       </w:r>
     </w:p>
@@ -4277,34 +4529,6 @@
       <w:r>
         <w:t>, J.C. (1987). Concept acquisition through representational adjustment. Doctoral dissertation, Department of Information and Computer Science, University of California, Irvine, CA.</w:t>
       </w:r>
-    </w:p>
-    <w:p>
-      <w:pPr>
-        <w:pStyle w:val="References"/>
-        <w:rPr>
-          <w:color w:val="FF0000"/>
-        </w:rPr>
-      </w:pPr>
-      <w:proofErr w:type="gramStart"/>
-      <w:r>
-        <w:rPr>
-          <w:color w:val="FF0000"/>
-        </w:rPr>
-        <w:t>Moran, K</w:t>
-      </w:r>
-      <w:r>
-        <w:rPr>
-          <w:color w:val="FF0000"/>
-        </w:rPr>
-        <w:t>.H</w:t>
-      </w:r>
-      <w:r>
-        <w:rPr>
-          <w:color w:val="FF0000"/>
-        </w:rPr>
-        <w:t>.</w:t>
-      </w:r>
-      <w:proofErr w:type="gramEnd"/>
     </w:p>
     <w:p>
       <w:pPr>
@@ -4313,7 +4537,6 @@
           <w:ilvl w:val="0"/>
           <w:numId w:val="0"/>
         </w:numPr>
-        <w:ind w:left="360"/>
         <w:rPr>
           <w:color w:val="FF0000"/>
         </w:rPr>
@@ -6274,7 +6497,7 @@
 </file>
 
 <file path=customXml/itemProps1.xml><?xml version="1.0" encoding="utf-8"?>
-<ds:datastoreItem xmlns:ds="http://schemas.openxmlformats.org/officeDocument/2006/customXml" ds:itemID="{F3CAE7EB-20CC-4194-AAC5-35D259421C3B}">
+<ds:datastoreItem xmlns:ds="http://schemas.openxmlformats.org/officeDocument/2006/customXml" ds:itemID="{B50A6BCF-F924-44EE-9B4D-BC4A9CE45291}">
   <ds:schemaRefs>
     <ds:schemaRef ds:uri="http://schemas.openxmlformats.org/officeDocument/2006/bibliography"/>
   </ds:schemaRefs>

</xml_diff>

<commit_message>
"final" changes to write-up for assignment 4
</commit_message>
<xml_diff>
--- a/Assignments/Assignment 4/COSC 757 Data Mining Assignment 4 - MJS.docx
+++ b/Assignments/Assignment 4/COSC 757 Data Mining Assignment 4 - MJS.docx
@@ -255,8 +255,6 @@
       <w:r>
         <w:t>Support; Confidence;</w:t>
       </w:r>
-      <w:bookmarkStart w:id="0" w:name="_GoBack"/>
-      <w:bookmarkEnd w:id="0"/>
     </w:p>
     <w:p>
       <w:pPr>
@@ -454,7 +452,43 @@
         <w:t>set as a</w:t>
       </w:r>
       <w:r>
-        <w:t xml:space="preserve"> simple y for yea, n for nay, or ? for abstain (see </w:t>
+        <w:t xml:space="preserve"> simple </w:t>
+      </w:r>
+      <w:r>
+        <w:t>‘</w:t>
+      </w:r>
+      <w:r>
+        <w:t>y</w:t>
+      </w:r>
+      <w:r>
+        <w:t>’</w:t>
+      </w:r>
+      <w:r>
+        <w:t xml:space="preserve"> for yea, </w:t>
+      </w:r>
+      <w:r>
+        <w:t>‘</w:t>
+      </w:r>
+      <w:r>
+        <w:t>n</w:t>
+      </w:r>
+      <w:r>
+        <w:t>’</w:t>
+      </w:r>
+      <w:r>
+        <w:t xml:space="preserve"> for nay, or </w:t>
+      </w:r>
+      <w:r>
+        <w:t>‘</w:t>
+      </w:r>
+      <w:r>
+        <w:t>?</w:t>
+      </w:r>
+      <w:r>
+        <w:t>’</w:t>
+      </w:r>
+      <w:r>
+        <w:t xml:space="preserve"> for abstain (see </w:t>
       </w:r>
       <w:r>
         <w:fldChar w:fldCharType="begin"/>
@@ -517,7 +551,19 @@
         <w:t xml:space="preserve">or nay </w:t>
       </w:r>
       <w:r>
-        <w:t xml:space="preserve">vote for the fifth key vote (column V5) would translate into ‘5n’, and a ‘?’ or abstain vote for the sixteenth key vote would translate into </w:t>
+        <w:t>vote f</w:t>
+      </w:r>
+      <w:r>
+        <w:t>or the fifth key vote (column V6</w:t>
+      </w:r>
+      <w:r>
+        <w:t xml:space="preserve">) would translate into ‘5n’, and a ‘?’ or abstain vote for the sixteenth key vote </w:t>
+      </w:r>
+      <w:r>
+        <w:t xml:space="preserve">(column V17) </w:t>
+      </w:r>
+      <w:r>
+        <w:t xml:space="preserve">would translate into </w:t>
       </w:r>
       <w:r>
         <w:t>‘</w:t>
@@ -531,32 +577,19 @@
         <w:pStyle w:val="Caption"/>
         <w:keepNext/>
       </w:pPr>
-      <w:bookmarkStart w:id="1" w:name="_Ref449532827"/>
+      <w:bookmarkStart w:id="0" w:name="_Ref449532827"/>
       <w:r>
         <w:t xml:space="preserve">Table </w:t>
       </w:r>
-      <w:r>
-        <w:fldChar w:fldCharType="begin"/>
-      </w:r>
-      <w:r>
-        <w:instrText xml:space="preserve"> SEQ Table \* ARABIC </w:instrText>
-      </w:r>
-      <w:r>
-        <w:fldChar w:fldCharType="separate"/>
-      </w:r>
-      <w:r>
-        <w:rPr>
-          <w:noProof/>
-        </w:rPr>
-        <w:t>1</w:t>
-      </w:r>
-      <w:r>
-        <w:rPr>
-          <w:noProof/>
-        </w:rPr>
-        <w:fldChar w:fldCharType="end"/>
-      </w:r>
-      <w:bookmarkEnd w:id="1"/>
+      <w:fldSimple w:instr=" SEQ Table \* ARABIC ">
+        <w:r>
+          <w:rPr>
+            <w:noProof/>
+          </w:rPr>
+          <w:t>1</w:t>
+        </w:r>
+      </w:fldSimple>
+      <w:bookmarkEnd w:id="0"/>
       <w:r>
         <w:t>. Sample of Original Data</w:t>
       </w:r>
@@ -620,19 +653,32 @@
         <w:pStyle w:val="Caption"/>
         <w:keepNext/>
       </w:pPr>
-      <w:bookmarkStart w:id="2" w:name="_Ref449532918"/>
+      <w:bookmarkStart w:id="1" w:name="_Ref449532918"/>
       <w:r>
         <w:t xml:space="preserve">Table </w:t>
       </w:r>
-      <w:fldSimple w:instr=" SEQ Table \* ARABIC ">
-        <w:r>
-          <w:rPr>
-            <w:noProof/>
-          </w:rPr>
-          <w:t>2</w:t>
-        </w:r>
-      </w:fldSimple>
-      <w:bookmarkEnd w:id="2"/>
+      <w:r>
+        <w:fldChar w:fldCharType="begin"/>
+      </w:r>
+      <w:r>
+        <w:instrText xml:space="preserve"> SEQ Table \* ARABIC </w:instrText>
+      </w:r>
+      <w:r>
+        <w:fldChar w:fldCharType="separate"/>
+      </w:r>
+      <w:r>
+        <w:rPr>
+          <w:noProof/>
+        </w:rPr>
+        <w:t>2</w:t>
+      </w:r>
+      <w:r>
+        <w:rPr>
+          <w:noProof/>
+        </w:rPr>
+        <w:fldChar w:fldCharType="end"/>
+      </w:r>
+      <w:bookmarkEnd w:id="1"/>
       <w:r>
         <w:t>. Sample of Processed Data</w:t>
       </w:r>
@@ -692,44 +738,166 @@
       </w:r>
     </w:p>
     <w:p>
-      <w:pPr>
-        <w:rPr>
+      <w:r>
+        <w:t>Determining the frequency of values for the key votes was first done at a low rate to determ</w:t>
+      </w:r>
+      <w:r>
+        <w:t xml:space="preserve">ine a better range. With support of 0.01, the relative item frequency graph (see </w:t>
+      </w:r>
+      <w:r>
+        <w:fldChar w:fldCharType="begin"/>
+      </w:r>
+      <w:r>
+        <w:instrText xml:space="preserve"> REF _Ref449556698 \h </w:instrText>
+      </w:r>
+      <w:r>
+        <w:fldChar w:fldCharType="separate"/>
+      </w:r>
+      <w:r>
+        <w:t xml:space="preserve">Figure </w:t>
+      </w:r>
+      <w:r>
+        <w:rPr>
+          <w:noProof/>
+        </w:rPr>
+        <w:t>1</w:t>
+      </w:r>
+      <w:r>
+        <w:fldChar w:fldCharType="end"/>
+      </w:r>
+      <w:r>
+        <w:t>) showed there were many votes, many abstain votes, that were near 0</w:t>
+      </w:r>
+      <w:r>
+        <w:t xml:space="preserve"> (zero)</w:t>
+      </w:r>
+      <w:r>
+        <w:t xml:space="preserve">. There were a few other key vote values with lower frequency, but enough to seem significant. Another relative item frequency graph was completed with a support value of 0.1 (see </w:t>
+      </w:r>
+      <w:r>
+        <w:fldChar w:fldCharType="begin"/>
+      </w:r>
+      <w:r>
+        <w:instrText xml:space="preserve"> REF _Ref449556966 \h </w:instrText>
+      </w:r>
+      <w:r>
+        <w:fldChar w:fldCharType="separate"/>
+      </w:r>
+      <w:r>
+        <w:t xml:space="preserve">Figure </w:t>
+      </w:r>
+      <w:r>
+        <w:rPr>
+          <w:noProof/>
+        </w:rPr>
+        <w:t>2</w:t>
+      </w:r>
+      <w:r>
+        <w:fldChar w:fldCharType="end"/>
+      </w:r>
+      <w:r>
+        <w:t xml:space="preserve">). This second graph shows the relevant key vote value data is displayed much better than a support of 0.01, so a support value of 0.1 was used in the rest of the </w:t>
+      </w:r>
+      <w:r>
+        <w:t>analysis.</w:t>
+      </w:r>
+    </w:p>
+    <w:p>
+      <w:pPr>
+        <w:keepNext/>
+      </w:pPr>
+      <w:r>
+        <w:rPr>
+          <w:noProof/>
           <w:color w:val="FF0000"/>
-        </w:rPr>
-      </w:pPr>
-      <w:r>
-        <w:rPr>
-          <w:color w:val="FF0000"/>
-        </w:rPr>
-        <w:t>There are two keyword attributes, which varied in their degree of granularity, one more simplistic (Keywords) and one more categorical (High-Level Keyword(s)). I chose to eliminate the more simplistic Keywords attribute in favor of the more categorical High-Level Keyword(s) in hope this would produce better clustering results. The remaining attribute Topics also seemed fairly categorized, so I chose to pair it with the High-Level Keyword(s) for the analysis</w:t>
-      </w:r>
-      <w:r>
-        <w:rPr>
-          <w:color w:val="FF0000"/>
-        </w:rPr>
-        <w:t>.</w:t>
-      </w:r>
-    </w:p>
-    <w:p>
-      <w:pPr>
-        <w:rPr>
-          <w:color w:val="FF0000"/>
-        </w:rPr>
-      </w:pPr>
-    </w:p>
-    <w:p>
-      <w:pPr>
-        <w:keepNext/>
-      </w:pPr>
-      <w:r>
-        <w:rPr>
-          <w:noProof/>
         </w:rPr>
         <w:lastRenderedPageBreak/>
         <w:drawing>
-          <wp:inline distT="0" distB="0" distL="0" distR="0">
-            <wp:extent cx="3049270" cy="2012950"/>
-            <wp:effectExtent l="0" t="0" r="0" b="6350"/>
+          <wp:inline distT="0" distB="0" distL="0" distR="0" wp14:anchorId="7091C0C3" wp14:editId="229CDBF9">
+            <wp:extent cx="3054096" cy="1950593"/>
+            <wp:effectExtent l="0" t="0" r="0" b="0"/>
+            <wp:docPr id="1" name="Picture 1"/>
+            <wp:cNvGraphicFramePr>
+              <a:graphicFrameLocks xmlns:a="http://schemas.openxmlformats.org/drawingml/2006/main" noChangeAspect="1"/>
+            </wp:cNvGraphicFramePr>
+            <a:graphic xmlns:a="http://schemas.openxmlformats.org/drawingml/2006/main">
+              <a:graphicData uri="http://schemas.openxmlformats.org/drawingml/2006/picture">
+                <pic:pic xmlns:pic="http://schemas.openxmlformats.org/drawingml/2006/picture">
+                  <pic:nvPicPr>
+                    <pic:cNvPr id="1" name="Rplot02.png"/>
+                    <pic:cNvPicPr/>
+                  </pic:nvPicPr>
+                  <pic:blipFill rotWithShape="1">
+                    <a:blip r:embed="rId11" cstate="print">
+                      <a:extLst>
+                        <a:ext uri="{28A0092B-C50C-407E-A947-70E740481C1C}">
+                          <a14:useLocalDpi xmlns:a14="http://schemas.microsoft.com/office/drawing/2010/main" val="0"/>
+                        </a:ext>
+                      </a:extLst>
+                    </a:blip>
+                    <a:srcRect t="8107" r="5138"/>
+                    <a:stretch/>
+                  </pic:blipFill>
+                  <pic:spPr bwMode="auto">
+                    <a:xfrm>
+                      <a:off x="0" y="0"/>
+                      <a:ext cx="3054096" cy="1950593"/>
+                    </a:xfrm>
+                    <a:prstGeom prst="rect">
+                      <a:avLst/>
+                    </a:prstGeom>
+                    <a:ln>
+                      <a:noFill/>
+                    </a:ln>
+                    <a:extLst>
+                      <a:ext uri="{53640926-AAD7-44D8-BBD7-CCE9431645EC}">
+                        <a14:shadowObscured xmlns:a14="http://schemas.microsoft.com/office/drawing/2010/main"/>
+                      </a:ext>
+                    </a:extLst>
+                  </pic:spPr>
+                </pic:pic>
+              </a:graphicData>
+            </a:graphic>
+          </wp:inline>
+        </w:drawing>
+      </w:r>
+    </w:p>
+    <w:p>
+      <w:pPr>
+        <w:pStyle w:val="Caption"/>
+        <w:rPr>
+          <w:color w:val="FF0000"/>
+        </w:rPr>
+      </w:pPr>
+      <w:bookmarkStart w:id="2" w:name="_Ref449556698"/>
+      <w:r>
+        <w:t xml:space="preserve">Figure </w:t>
+      </w:r>
+      <w:fldSimple w:instr=" SEQ Figure \* ARABIC ">
+        <w:r>
+          <w:rPr>
+            <w:noProof/>
+          </w:rPr>
+          <w:t>1</w:t>
+        </w:r>
+      </w:fldSimple>
+      <w:bookmarkEnd w:id="2"/>
+      <w:r>
+        <w:t>. Item Frequency Support of 0.01</w:t>
+      </w:r>
+    </w:p>
+    <w:p>
+      <w:pPr>
+        <w:keepNext/>
+      </w:pPr>
+      <w:r>
+        <w:rPr>
+          <w:noProof/>
+        </w:rPr>
+        <w:drawing>
+          <wp:inline distT="0" distB="0" distL="0" distR="0" wp14:anchorId="76AF9EEB" wp14:editId="4A7097CE">
+            <wp:extent cx="3054096" cy="1894396"/>
+            <wp:effectExtent l="0" t="0" r="0" b="0"/>
             <wp:docPr id="25" name="Picture 25"/>
             <wp:cNvGraphicFramePr>
               <a:graphicFrameLocks xmlns:a="http://schemas.openxmlformats.org/drawingml/2006/main" noChangeAspect="1"/>
@@ -741,26 +909,33 @@
                     <pic:cNvPr id="25" name="Rplot01.png"/>
                     <pic:cNvPicPr/>
                   </pic:nvPicPr>
-                  <pic:blipFill>
-                    <a:blip r:embed="rId11" cstate="print">
+                  <pic:blipFill rotWithShape="1">
+                    <a:blip r:embed="rId12" cstate="print">
                       <a:extLst>
                         <a:ext uri="{28A0092B-C50C-407E-A947-70E740481C1C}">
                           <a14:useLocalDpi xmlns:a14="http://schemas.microsoft.com/office/drawing/2010/main" val="0"/>
                         </a:ext>
                       </a:extLst>
                     </a:blip>
-                    <a:stretch>
-                      <a:fillRect/>
-                    </a:stretch>
+                    <a:srcRect t="11694" r="6019"/>
+                    <a:stretch/>
                   </pic:blipFill>
-                  <pic:spPr>
+                  <pic:spPr bwMode="auto">
                     <a:xfrm>
                       <a:off x="0" y="0"/>
-                      <a:ext cx="3049270" cy="2012950"/>
+                      <a:ext cx="3054096" cy="1894396"/>
                     </a:xfrm>
                     <a:prstGeom prst="rect">
                       <a:avLst/>
                     </a:prstGeom>
+                    <a:ln>
+                      <a:noFill/>
+                    </a:ln>
+                    <a:extLst>
+                      <a:ext uri="{53640926-AAD7-44D8-BBD7-CCE9431645EC}">
+                        <a14:shadowObscured xmlns:a14="http://schemas.microsoft.com/office/drawing/2010/main"/>
+                      </a:ext>
+                    </a:extLst>
                   </pic:spPr>
                 </pic:pic>
               </a:graphicData>
@@ -773,19 +948,37 @@
       <w:pPr>
         <w:pStyle w:val="Caption"/>
       </w:pPr>
+      <w:bookmarkStart w:id="3" w:name="_Ref449556966"/>
       <w:r>
         <w:t xml:space="preserve">Figure </w:t>
       </w:r>
-      <w:fldSimple w:instr=" SEQ Figure \* ARABIC ">
-        <w:r>
-          <w:rPr>
-            <w:noProof/>
-          </w:rPr>
-          <w:t>1</w:t>
-        </w:r>
-      </w:fldSimple>
+      <w:r>
+        <w:fldChar w:fldCharType="begin"/>
+      </w:r>
+      <w:r>
+        <w:instrText xml:space="preserve"> SEQ Figure \* ARABIC </w:instrText>
+      </w:r>
+      <w:r>
+        <w:fldChar w:fldCharType="separate"/>
+      </w:r>
+      <w:r>
+        <w:rPr>
+          <w:noProof/>
+        </w:rPr>
+        <w:t>2</w:t>
+      </w:r>
+      <w:r>
+        <w:rPr>
+          <w:noProof/>
+        </w:rPr>
+        <w:fldChar w:fldCharType="end"/>
+      </w:r>
+      <w:bookmarkEnd w:id="3"/>
       <w:r>
         <w:t>. Item Frequency</w:t>
+      </w:r>
+      <w:r>
+        <w:t xml:space="preserve"> Support of 0.1</w:t>
       </w:r>
     </w:p>
     <w:p>
@@ -802,7 +995,13 @@
     </w:p>
     <w:p>
       <w:r>
-        <w:t>The statistical computing environment and language R contains a package ‘arules’ to assist in Frequent itemset or association rule mining. There are two specific tools in the arules package that will be used for this analysis: Apriori and Eclat.</w:t>
+        <w:t xml:space="preserve">The statistical computing environment and language R contains a package ‘arules’ to assist in </w:t>
+      </w:r>
+      <w:r>
+        <w:t>frequent</w:t>
+      </w:r>
+      <w:r>
+        <w:t xml:space="preserve"> itemset or association rule mining. There are two specific tools in the arules package that will be used for this analysis: Apriori and Eclat.</w:t>
       </w:r>
     </w:p>
     <w:p>
@@ -1202,176 +1401,101 @@
         </w:rPr>
       </w:pPr>
       <w:r>
+        <w:t xml:space="preserve">Filtering the </w:t>
+      </w:r>
+      <w:r>
+        <w:t xml:space="preserve">Apriori </w:t>
+      </w:r>
+      <w:r>
+        <w:t>results for only D</w:t>
+      </w:r>
+      <w:r>
+        <w:t>emocrats and sorting by confidence gives a good indication of key vote sets that would be the most important to their party. In this case, it is interesting to note that in the five itemsets with the highest confidence, an abstain vote for key vote 6, Religious Groups in Schools, was a part of each itemset</w:t>
+      </w:r>
+      <w:r>
+        <w:t xml:space="preserve"> (see </w:t>
+      </w:r>
+      <w:r>
+        <w:fldChar w:fldCharType="begin"/>
+      </w:r>
+      <w:r>
+        <w:instrText xml:space="preserve"> REF _Ref449557926 \h </w:instrText>
+      </w:r>
+      <w:r>
+        <w:fldChar w:fldCharType="separate"/>
+      </w:r>
+      <w:r>
+        <w:t xml:space="preserve">Table </w:t>
+      </w:r>
+      <w:r>
+        <w:rPr>
+          <w:noProof/>
+        </w:rPr>
+        <w:t>3</w:t>
+      </w:r>
+      <w:r>
+        <w:fldChar w:fldCharType="end"/>
+      </w:r>
+      <w:r>
+        <w:t>)</w:t>
+      </w:r>
+      <w:r>
+        <w:t>.</w:t>
+      </w:r>
+      <w:r>
+        <w:t xml:space="preserve"> Another interesting note is no other value in the itemsets showed any overlap at all.</w:t>
+      </w:r>
+    </w:p>
+    <w:p>
+      <w:pPr>
+        <w:pStyle w:val="Caption"/>
+        <w:keepNext/>
+      </w:pPr>
+      <w:bookmarkStart w:id="4" w:name="_Ref449557926"/>
+      <w:r>
+        <w:t xml:space="preserve">Table </w:t>
+      </w:r>
+      <w:r>
+        <w:fldChar w:fldCharType="begin"/>
+      </w:r>
+      <w:r>
+        <w:instrText xml:space="preserve"> SEQ Table \* ARABIC </w:instrText>
+      </w:r>
+      <w:r>
+        <w:fldChar w:fldCharType="separate"/>
+      </w:r>
+      <w:r>
+        <w:rPr>
+          <w:noProof/>
+        </w:rPr>
+        <w:t>3</w:t>
+      </w:r>
+      <w:r>
+        <w:rPr>
+          <w:noProof/>
+        </w:rPr>
+        <w:fldChar w:fldCharType="end"/>
+      </w:r>
+      <w:bookmarkEnd w:id="4"/>
+      <w:r>
+        <w:t>. Apriori Democrat Confidence Sort</w:t>
+      </w:r>
+    </w:p>
+    <w:p>
+      <w:pPr>
+        <w:keepNext/>
         <w:rPr>
           <w:color w:val="FF0000"/>
         </w:rPr>
-        <w:t xml:space="preserve">For both partitioning methods, a </w:t>
-      </w:r>
-      <w:r>
-        <w:rPr>
-          <w:i/>
-          <w:color w:val="FF0000"/>
-        </w:rPr>
-        <w:t>k</w:t>
-      </w:r>
-      <w:r>
-        <w:rPr>
-          <w:color w:val="FF0000"/>
-        </w:rPr>
-        <w:t xml:space="preserve"> value for the number of partitions needs to be specified ahead of time. To determine the best value I used the Elbow </w:t>
-      </w:r>
-      <w:r>
-        <w:rPr>
-          <w:color w:val="FF0000"/>
-        </w:rPr>
-        <w:t>m</w:t>
-      </w:r>
-      <w:r>
-        <w:rPr>
-          <w:color w:val="FF0000"/>
-        </w:rPr>
-        <w:t xml:space="preserve">ethod, which looks at the </w:t>
-      </w:r>
-      <w:r>
-        <w:rPr>
-          <w:color w:val="FF0000"/>
-        </w:rPr>
-        <w:t xml:space="preserve">sum of squared error (SSE) within groups as a </w:t>
-      </w:r>
-      <w:r>
-        <w:rPr>
-          <w:color w:val="FF0000"/>
-        </w:rPr>
-        <w:t>function of the number of clusters</w:t>
-      </w:r>
-      <w:r>
-        <w:rPr>
-          <w:color w:val="FF0000"/>
-        </w:rPr>
-        <w:t xml:space="preserve"> (see </w:t>
-      </w:r>
-      <w:r>
-        <w:rPr>
-          <w:color w:val="FF0000"/>
-        </w:rPr>
-        <w:fldChar w:fldCharType="begin"/>
-      </w:r>
-      <w:r>
-        <w:rPr>
-          <w:color w:val="FF0000"/>
-        </w:rPr>
-        <w:instrText xml:space="preserve"> REF _Ref448313401 \h </w:instrText>
-      </w:r>
-      <w:r>
-        <w:rPr>
-          <w:color w:val="FF0000"/>
-        </w:rPr>
-      </w:r>
-      <w:r>
-        <w:rPr>
-          <w:color w:val="FF0000"/>
-        </w:rPr>
-        <w:fldChar w:fldCharType="separate"/>
-      </w:r>
-      <w:r>
-        <w:rPr>
-          <w:color w:val="FF0000"/>
-        </w:rPr>
-        <w:t xml:space="preserve">Figure </w:t>
-      </w:r>
+      </w:pPr>
       <w:r>
         <w:rPr>
           <w:noProof/>
           <w:color w:val="FF0000"/>
         </w:rPr>
-        <w:t>3</w:t>
-      </w:r>
-      <w:r>
-        <w:rPr>
-          <w:color w:val="FF0000"/>
-        </w:rPr>
-        <w:fldChar w:fldCharType="end"/>
-      </w:r>
-      <w:r>
-        <w:rPr>
-          <w:color w:val="FF0000"/>
-        </w:rPr>
-        <w:t>)</w:t>
-      </w:r>
-      <w:r>
-        <w:rPr>
-          <w:color w:val="FF0000"/>
-        </w:rPr>
-        <w:t>.</w:t>
-      </w:r>
-      <w:r>
-        <w:rPr>
-          <w:color w:val="FF0000"/>
-        </w:rPr>
-        <w:t xml:space="preserve"> Looking for the bend of elbow in the plot gives a good indication of a value for </w:t>
-      </w:r>
-      <w:r>
-        <w:rPr>
-          <w:i/>
-          <w:color w:val="FF0000"/>
-        </w:rPr>
-        <w:t>k</w:t>
-      </w:r>
-      <w:r>
-        <w:rPr>
-          <w:color w:val="FF0000"/>
-        </w:rPr>
-        <w:t xml:space="preserve">. In this case, 8 or 10 clusters seemed to be good bend/elbow locations so I used both those values for </w:t>
-      </w:r>
-      <w:r>
-        <w:rPr>
-          <w:i/>
-          <w:color w:val="FF0000"/>
-        </w:rPr>
-        <w:t>k</w:t>
-      </w:r>
-      <w:r>
-        <w:rPr>
-          <w:color w:val="FF0000"/>
-        </w:rPr>
-        <w:t xml:space="preserve"> in my analysis.</w:t>
-      </w:r>
-    </w:p>
-    <w:p>
-      <w:pPr>
-        <w:pStyle w:val="Caption"/>
-        <w:keepNext/>
-      </w:pPr>
-      <w:r>
-        <w:t xml:space="preserve">Table </w:t>
-      </w:r>
-      <w:fldSimple w:instr=" SEQ Table \* ARABIC ">
-        <w:r>
-          <w:rPr>
-            <w:noProof/>
-          </w:rPr>
-          <w:t>3</w:t>
-        </w:r>
-      </w:fldSimple>
-      <w:r>
-        <w:t>. Apriori Democrat Confidence Sort</w:t>
-      </w:r>
-    </w:p>
-    <w:p>
-      <w:pPr>
-        <w:keepNext/>
-        <w:rPr>
-          <w:color w:val="FF0000"/>
-        </w:rPr>
-      </w:pPr>
-      <w:r>
-        <w:rPr>
-          <w:noProof/>
-          <w:color w:val="FF0000"/>
-        </w:rPr>
         <w:drawing>
           <wp:inline distT="0" distB="0" distL="0" distR="0">
-            <wp:extent cx="3049270" cy="599440"/>
+            <wp:extent cx="3049270" cy="594913"/>
             <wp:effectExtent l="0" t="0" r="0" b="0"/>
             <wp:docPr id="26" name="Picture 26"/>
             <wp:cNvGraphicFramePr>
@@ -1384,26 +1508,33 @@
                     <pic:cNvPr id="26" name="DemocratConfidenceSort.PNG"/>
                     <pic:cNvPicPr/>
                   </pic:nvPicPr>
-                  <pic:blipFill>
-                    <a:blip r:embed="rId12" cstate="print">
+                  <pic:blipFill rotWithShape="1">
+                    <a:blip r:embed="rId13" cstate="print">
                       <a:extLst>
                         <a:ext uri="{28A0092B-C50C-407E-A947-70E740481C1C}">
                           <a14:useLocalDpi xmlns:a14="http://schemas.microsoft.com/office/drawing/2010/main" val="0"/>
                         </a:ext>
                       </a:extLst>
                     </a:blip>
-                    <a:stretch>
-                      <a:fillRect/>
-                    </a:stretch>
+                    <a:srcRect t="755"/>
+                    <a:stretch/>
                   </pic:blipFill>
-                  <pic:spPr>
+                  <pic:spPr bwMode="auto">
                     <a:xfrm>
                       <a:off x="0" y="0"/>
-                      <a:ext cx="3049270" cy="599440"/>
+                      <a:ext cx="3049270" cy="594913"/>
                     </a:xfrm>
                     <a:prstGeom prst="rect">
                       <a:avLst/>
                     </a:prstGeom>
+                    <a:ln>
+                      <a:noFill/>
+                    </a:ln>
+                    <a:extLst>
+                      <a:ext uri="{53640926-AAD7-44D8-BBD7-CCE9431645EC}">
+                        <a14:shadowObscured xmlns:a14="http://schemas.microsoft.com/office/drawing/2010/main"/>
+                      </a:ext>
+                    </a:extLst>
                   </pic:spPr>
                 </pic:pic>
               </a:graphicData>
@@ -1419,121 +1550,149 @@
         </w:rPr>
       </w:pPr>
       <w:r>
+        <w:t xml:space="preserve">Filtering the </w:t>
+      </w:r>
+      <w:r>
+        <w:t xml:space="preserve">Apriori </w:t>
+      </w:r>
+      <w:r>
+        <w:t xml:space="preserve">results for only </w:t>
+      </w:r>
+      <w:r>
+        <w:t>R</w:t>
+      </w:r>
+      <w:r>
+        <w:t>epublicans</w:t>
+      </w:r>
+      <w:r>
+        <w:t xml:space="preserve"> and sorting by confidence gives a good indication of key vote sets that would be the most important to their party. In this case, it is interesting to note that in the five itemsets with the highest confidence</w:t>
+      </w:r>
+      <w:r>
+        <w:t>, an abstain vote for key vote 8</w:t>
+      </w:r>
+      <w:r>
+        <w:t xml:space="preserve">, </w:t>
+      </w:r>
+      <w:r>
+        <w:t>Aid to Nicaraguan Contras</w:t>
+      </w:r>
+      <w:r>
+        <w:t xml:space="preserve">, was a part of </w:t>
+      </w:r>
+      <w:r>
+        <w:t>four out of the five</w:t>
+      </w:r>
+      <w:r>
+        <w:t xml:space="preserve"> itemset</w:t>
+      </w:r>
+      <w:r>
+        <w:t>s</w:t>
+      </w:r>
+      <w:r>
+        <w:t xml:space="preserve"> (see </w:t>
+      </w:r>
+      <w:r>
+        <w:fldChar w:fldCharType="begin"/>
+      </w:r>
+      <w:r>
+        <w:instrText xml:space="preserve"> REF _Ref449557937 \h </w:instrText>
+      </w:r>
+      <w:r>
+        <w:fldChar w:fldCharType="separate"/>
+      </w:r>
+      <w:r>
+        <w:t xml:space="preserve">Table </w:t>
+      </w:r>
+      <w:r>
+        <w:rPr>
+          <w:noProof/>
+        </w:rPr>
+        <w:t>4</w:t>
+      </w:r>
+      <w:r>
+        <w:fldChar w:fldCharType="end"/>
+      </w:r>
+      <w:r>
+        <w:t>)</w:t>
+      </w:r>
+      <w:r>
+        <w:t>.</w:t>
+      </w:r>
+      <w:r>
+        <w:t xml:space="preserve"> Not as high percentage as an abstain vote for key vote 6 was for</w:t>
+      </w:r>
+      <w:r>
+        <w:t xml:space="preserve"> the D</w:t>
+      </w:r>
+      <w:r>
+        <w:t>emocrats</w:t>
+      </w:r>
+      <w:r>
+        <w:t xml:space="preserve"> at 100%</w:t>
+      </w:r>
+      <w:r>
+        <w:t>, but still a very high percentage</w:t>
+      </w:r>
+      <w:r>
+        <w:t xml:space="preserve"> at 80%. Another interesting note </w:t>
+      </w:r>
+      <w:r>
+        <w:t>in the five R</w:t>
+      </w:r>
+      <w:r>
+        <w:t>epublican itemsets, a nay vote for key vote 3, Adoption of the Budget Resolution, was seen two out of five times, or 40% of the time. It then makes sense that the highest confidence and support was for the itemset with both the abstain for key vote 8 and the nay for key vote 3.</w:t>
+      </w:r>
+    </w:p>
+    <w:p>
+      <w:pPr>
+        <w:pStyle w:val="Caption"/>
+        <w:keepNext/>
+      </w:pPr>
+      <w:bookmarkStart w:id="5" w:name="_Ref449557937"/>
+      <w:r>
+        <w:t xml:space="preserve">Table </w:t>
+      </w:r>
+      <w:r>
+        <w:fldChar w:fldCharType="begin"/>
+      </w:r>
+      <w:r>
+        <w:instrText xml:space="preserve"> SEQ Table \* ARABIC </w:instrText>
+      </w:r>
+      <w:r>
+        <w:fldChar w:fldCharType="separate"/>
+      </w:r>
+      <w:r>
+        <w:rPr>
+          <w:noProof/>
+        </w:rPr>
+        <w:t>4</w:t>
+      </w:r>
+      <w:r>
+        <w:rPr>
+          <w:noProof/>
+        </w:rPr>
+        <w:fldChar w:fldCharType="end"/>
+      </w:r>
+      <w:bookmarkEnd w:id="5"/>
+      <w:r>
+        <w:t>. Apriori Republican Confidence Sort</w:t>
+      </w:r>
+    </w:p>
+    <w:p>
+      <w:pPr>
         <w:rPr>
           <w:color w:val="FF0000"/>
         </w:rPr>
-        <w:t xml:space="preserve">Running k-means clustering on the data for </w:t>
-      </w:r>
-      <w:r>
-        <w:rPr>
-          <w:i/>
-          <w:color w:val="FF0000"/>
-        </w:rPr>
-        <w:t>k</w:t>
-      </w:r>
-      <w:r>
-        <w:rPr>
-          <w:color w:val="FF0000"/>
-        </w:rPr>
-        <w:t xml:space="preserve">=10 produced less great of results than with </w:t>
-      </w:r>
-      <w:r>
-        <w:rPr>
-          <w:i/>
-          <w:color w:val="FF0000"/>
-        </w:rPr>
-        <w:t>k</w:t>
-      </w:r>
-      <w:r>
-        <w:rPr>
-          <w:color w:val="FF0000"/>
-        </w:rPr>
-        <w:t xml:space="preserve">=8 (see </w:t>
-      </w:r>
-      <w:r>
-        <w:rPr>
-          <w:color w:val="FF0000"/>
-        </w:rPr>
-        <w:fldChar w:fldCharType="begin"/>
-      </w:r>
-      <w:r>
-        <w:rPr>
-          <w:color w:val="FF0000"/>
-        </w:rPr>
-        <w:instrText xml:space="preserve"> REF _Ref448333302 \h </w:instrText>
-      </w:r>
-      <w:r>
-        <w:rPr>
-          <w:color w:val="FF0000"/>
-        </w:rPr>
-      </w:r>
-      <w:r>
-        <w:rPr>
-          <w:color w:val="FF0000"/>
-        </w:rPr>
-        <w:fldChar w:fldCharType="separate"/>
-      </w:r>
-      <w:r>
-        <w:rPr>
-          <w:color w:val="FF0000"/>
-        </w:rPr>
-        <w:t xml:space="preserve">Figure </w:t>
-      </w:r>
+      </w:pPr>
       <w:r>
         <w:rPr>
           <w:noProof/>
           <w:color w:val="FF0000"/>
         </w:rPr>
-        <w:t>3</w:t>
-      </w:r>
-      <w:r>
-        <w:rPr>
-          <w:color w:val="FF0000"/>
-        </w:rPr>
-        <w:fldChar w:fldCharType="end"/>
-      </w:r>
-      <w:r>
-        <w:rPr>
-          <w:color w:val="FF0000"/>
-        </w:rPr>
-        <w:t>) with a few possible visible outliers.</w:t>
-      </w:r>
-    </w:p>
-    <w:p>
-      <w:pPr>
-        <w:pStyle w:val="Caption"/>
-        <w:keepNext/>
-      </w:pPr>
-      <w:r>
-        <w:t xml:space="preserve">Table </w:t>
-      </w:r>
-      <w:fldSimple w:instr=" SEQ Table \* ARABIC ">
-        <w:r>
-          <w:rPr>
-            <w:noProof/>
-          </w:rPr>
-          <w:t>4</w:t>
-        </w:r>
-      </w:fldSimple>
-      <w:r>
-        <w:t>. Apriori Republican Confidence Sort</w:t>
-      </w:r>
-    </w:p>
-    <w:p>
-      <w:pPr>
-        <w:rPr>
-          <w:color w:val="FF0000"/>
-        </w:rPr>
-      </w:pPr>
-      <w:r>
-        <w:rPr>
-          <w:noProof/>
-          <w:color w:val="FF0000"/>
-        </w:rPr>
         <w:drawing>
           <wp:inline distT="0" distB="0" distL="0" distR="0">
-            <wp:extent cx="3049270" cy="570865"/>
-            <wp:effectExtent l="0" t="0" r="0" b="635"/>
+            <wp:extent cx="3049270" cy="552758"/>
+            <wp:effectExtent l="0" t="0" r="0" b="0"/>
             <wp:docPr id="27" name="Picture 27"/>
             <wp:cNvGraphicFramePr>
               <a:graphicFrameLocks xmlns:a="http://schemas.openxmlformats.org/drawingml/2006/main" noChangeAspect="1"/>
@@ -1545,26 +1704,33 @@
                     <pic:cNvPr id="27" name="RepublicanConfidenceSort.PNG"/>
                     <pic:cNvPicPr/>
                   </pic:nvPicPr>
-                  <pic:blipFill>
-                    <a:blip r:embed="rId13" cstate="print">
+                  <pic:blipFill rotWithShape="1">
+                    <a:blip r:embed="rId14" cstate="print">
                       <a:extLst>
                         <a:ext uri="{28A0092B-C50C-407E-A947-70E740481C1C}">
                           <a14:useLocalDpi xmlns:a14="http://schemas.microsoft.com/office/drawing/2010/main" val="0"/>
                         </a:ext>
                       </a:extLst>
                     </a:blip>
-                    <a:stretch>
-                      <a:fillRect/>
-                    </a:stretch>
+                    <a:srcRect t="3172"/>
+                    <a:stretch/>
                   </pic:blipFill>
-                  <pic:spPr>
+                  <pic:spPr bwMode="auto">
                     <a:xfrm>
                       <a:off x="0" y="0"/>
-                      <a:ext cx="3049270" cy="570865"/>
+                      <a:ext cx="3049270" cy="552758"/>
                     </a:xfrm>
                     <a:prstGeom prst="rect">
                       <a:avLst/>
                     </a:prstGeom>
+                    <a:ln>
+                      <a:noFill/>
+                    </a:ln>
+                    <a:extLst>
+                      <a:ext uri="{53640926-AAD7-44D8-BBD7-CCE9431645EC}">
+                        <a14:shadowObscured xmlns:a14="http://schemas.microsoft.com/office/drawing/2010/main"/>
+                      </a:ext>
+                    </a:extLst>
                   </pic:spPr>
                 </pic:pic>
               </a:graphicData>
@@ -1576,473 +1742,135 @@
     <w:p>
       <w:pPr>
         <w:pStyle w:val="Heading2"/>
+      </w:pPr>
+      <w:r>
+        <w:t>Eclat</w:t>
+      </w:r>
+    </w:p>
+    <w:p>
+      <w:r>
+        <w:t>Filtering the Eclat results for only</w:t>
+      </w:r>
+      <w:r>
+        <w:t xml:space="preserve"> D</w:t>
+      </w:r>
+      <w:r>
+        <w:t xml:space="preserve">emocrats </w:t>
+      </w:r>
+      <w:r>
+        <w:t xml:space="preserve">or only Republicans </w:t>
+      </w:r>
+      <w:r>
+        <w:t xml:space="preserve">was a little more challenging with Eclat. </w:t>
+      </w:r>
+      <w:r>
+        <w:t>There is no confidence value as in Apriori, so support was used instead. In addition, t</w:t>
+      </w:r>
+      <w:r>
+        <w:t>o try to obtain similar results to Apriori and to rule out any empty sets, the minlen was raised to 3.</w:t>
+      </w:r>
+    </w:p>
+    <w:p>
+      <w:r>
+        <w:t>The Eclat results for only Democrats and sorting by support gives a good indication of key vote sets that are important to their party. In this case, it is interesting to note that in the fi</w:t>
+      </w:r>
+      <w:r>
+        <w:t>v</w:t>
+      </w:r>
+      <w:r>
+        <w:t>e itemsets with the highest supp</w:t>
+      </w:r>
+      <w:r>
+        <w:t xml:space="preserve">ort, a yea vote for key vote 8, Aid to Nicaraguan Contras, </w:t>
+      </w:r>
+      <w:r>
+        <w:t xml:space="preserve">was seen in three out of the five itemsets, or 60% of the </w:t>
+      </w:r>
+      <w:r>
+        <w:lastRenderedPageBreak/>
+        <w:t xml:space="preserve">time (see </w:t>
+      </w:r>
+      <w:r>
+        <w:fldChar w:fldCharType="begin"/>
+      </w:r>
+      <w:r>
+        <w:instrText xml:space="preserve"> REF _Ref449558920 \h </w:instrText>
+      </w:r>
+      <w:r>
+        <w:fldChar w:fldCharType="separate"/>
+      </w:r>
+      <w:r>
+        <w:t xml:space="preserve">Table </w:t>
+      </w:r>
+      <w:r>
+        <w:rPr>
+          <w:noProof/>
+        </w:rPr>
+        <w:t>5</w:t>
+      </w:r>
+      <w:r>
+        <w:fldChar w:fldCharType="end"/>
+      </w:r>
+      <w:r>
+        <w:t>). It is also interesting to note that this was frequently in the top itemsets for the Republicans using Apriori only the vote in that case was an abstain, not a yea.</w:t>
+      </w:r>
+      <w:r>
+        <w:t xml:space="preserve"> In addition, there are four out of the five itemsets where a nay vote for key vote 4, Physician Fee Freeze, for a high percentage of 80% of the total itemsets. It would follow that these two events, yea vote for key vote 8 and nay vote for </w:t>
+      </w:r>
+      <w:r>
+        <w:t>key vote 4 would have the highest support value; however, this was not the case coming in with the second highest support of 0.48.</w:t>
+      </w:r>
+    </w:p>
+    <w:p>
+      <w:pPr>
+        <w:pStyle w:val="Caption"/>
+        <w:keepNext/>
+      </w:pPr>
+      <w:bookmarkStart w:id="6" w:name="_Ref449558920"/>
+      <w:r>
+        <w:t xml:space="preserve">Table </w:t>
+      </w:r>
+      <w:r>
+        <w:fldChar w:fldCharType="begin"/>
+      </w:r>
+      <w:r>
+        <w:instrText xml:space="preserve"> SEQ Table \* ARABIC </w:instrText>
+      </w:r>
+      <w:r>
+        <w:fldChar w:fldCharType="separate"/>
+      </w:r>
+      <w:r>
+        <w:rPr>
+          <w:noProof/>
+        </w:rPr>
+        <w:t>5</w:t>
+      </w:r>
+      <w:r>
+        <w:rPr>
+          <w:noProof/>
+        </w:rPr>
+        <w:fldChar w:fldCharType="end"/>
+      </w:r>
+      <w:bookmarkEnd w:id="6"/>
+      <w:r>
+        <w:t>. Eclat Democrat Support Sort</w:t>
+      </w:r>
+    </w:p>
+    <w:p>
+      <w:pPr>
         <w:rPr>
           <w:color w:val="FF0000"/>
         </w:rPr>
       </w:pPr>
-      <w:r>
-        <w:rPr>
-          <w:color w:val="FF0000"/>
-        </w:rPr>
-        <w:t>Eclat</w:t>
-      </w:r>
-    </w:p>
-    <w:p>
-      <w:pPr>
-        <w:rPr>
-          <w:color w:val="FF0000"/>
-        </w:rPr>
-      </w:pPr>
-      <w:r>
-        <w:rPr>
-          <w:color w:val="FF0000"/>
-        </w:rPr>
-        <w:t xml:space="preserve">I first ran the DBSCAN with an Eps value of 5. The results (see </w:t>
-      </w:r>
-      <w:r>
-        <w:rPr>
-          <w:color w:val="FF0000"/>
-        </w:rPr>
-        <w:fldChar w:fldCharType="begin"/>
-      </w:r>
-      <w:r>
-        <w:rPr>
-          <w:color w:val="FF0000"/>
-        </w:rPr>
-        <w:instrText xml:space="preserve"> REF _Ref448337308 \h </w:instrText>
-      </w:r>
-      <w:r>
-        <w:rPr>
-          <w:color w:val="FF0000"/>
-        </w:rPr>
-      </w:r>
-      <w:r>
-        <w:rPr>
-          <w:color w:val="FF0000"/>
-        </w:rPr>
-        <w:fldChar w:fldCharType="separate"/>
-      </w:r>
-      <w:r>
-        <w:rPr>
-          <w:color w:val="FF0000"/>
-        </w:rPr>
-        <w:t xml:space="preserve">Figure </w:t>
-      </w:r>
       <w:r>
         <w:rPr>
           <w:noProof/>
           <w:color w:val="FF0000"/>
         </w:rPr>
-        <w:t>10</w:t>
-      </w:r>
-      <w:r>
-        <w:rPr>
-          <w:color w:val="FF0000"/>
-        </w:rPr>
-        <w:t>. DBSCAN Clustering for Eps=5</w:t>
-      </w:r>
-      <w:r>
-        <w:rPr>
-          <w:color w:val="FF0000"/>
-        </w:rPr>
-        <w:fldChar w:fldCharType="end"/>
-      </w:r>
-      <w:r>
-        <w:rPr>
-          <w:color w:val="FF0000"/>
-        </w:rPr>
-        <w:fldChar w:fldCharType="begin"/>
-      </w:r>
-      <w:r>
-        <w:rPr>
-          <w:color w:val="FF0000"/>
-        </w:rPr>
-        <w:instrText xml:space="preserve"> REF _Ref448337312 \h </w:instrText>
-      </w:r>
-      <w:r>
-        <w:rPr>
-          <w:color w:val="FF0000"/>
-        </w:rPr>
-      </w:r>
-      <w:r>
-        <w:rPr>
-          <w:color w:val="FF0000"/>
-        </w:rPr>
-        <w:fldChar w:fldCharType="separate"/>
-      </w:r>
-      <w:r>
-        <w:rPr>
-          <w:color w:val="FF0000"/>
-        </w:rPr>
-        <w:t xml:space="preserve">Figure </w:t>
-      </w:r>
-      <w:r>
-        <w:rPr>
-          <w:noProof/>
-          <w:color w:val="FF0000"/>
-        </w:rPr>
-        <w:t>10</w:t>
-      </w:r>
-      <w:r>
-        <w:rPr>
-          <w:color w:val="FF0000"/>
-        </w:rPr>
-        <w:fldChar w:fldCharType="end"/>
-      </w:r>
-      <w:r>
-        <w:rPr>
-          <w:color w:val="FF0000"/>
-        </w:rPr>
-        <w:t>) showed some clustering but still many outliers. I then re-ran the DBSCAN with an Eps value of 10</w:t>
-      </w:r>
-      <w:r>
-        <w:rPr>
-          <w:color w:val="FF0000"/>
-        </w:rPr>
-        <w:t>.</w:t>
-      </w:r>
-      <w:r>
-        <w:rPr>
-          <w:color w:val="FF0000"/>
-        </w:rPr>
-        <w:t xml:space="preserve"> The results (see </w:t>
-      </w:r>
-      <w:r>
-        <w:rPr>
-          <w:color w:val="FF0000"/>
-        </w:rPr>
-        <w:fldChar w:fldCharType="begin"/>
-      </w:r>
-      <w:r>
-        <w:rPr>
-          <w:color w:val="FF0000"/>
-        </w:rPr>
-        <w:instrText xml:space="preserve"> REF _Ref448337380 \h </w:instrText>
-      </w:r>
-      <w:r>
-        <w:rPr>
-          <w:color w:val="FF0000"/>
-        </w:rPr>
-      </w:r>
-      <w:r>
-        <w:rPr>
-          <w:color w:val="FF0000"/>
-        </w:rPr>
-        <w:fldChar w:fldCharType="separate"/>
-      </w:r>
-      <w:r>
-        <w:rPr>
-          <w:color w:val="FF0000"/>
-        </w:rPr>
-        <w:t xml:space="preserve">Figure </w:t>
-      </w:r>
-      <w:r>
-        <w:rPr>
-          <w:noProof/>
-          <w:color w:val="FF0000"/>
-        </w:rPr>
-        <w:t>11</w:t>
-      </w:r>
-      <w:r>
-        <w:rPr>
-          <w:color w:val="FF0000"/>
-        </w:rPr>
-        <w:fldChar w:fldCharType="end"/>
-      </w:r>
-      <w:r>
-        <w:rPr>
-          <w:color w:val="FF0000"/>
-        </w:rPr>
-        <w:t>) were much improved; however, there were still a few outliers.</w:t>
-      </w:r>
-      <w:r>
-        <w:rPr>
-          <w:color w:val="FF0000"/>
-        </w:rPr>
-        <w:t xml:space="preserve"> </w:t>
-      </w:r>
-      <w:r>
-        <w:rPr>
-          <w:color w:val="FF0000"/>
-        </w:rPr>
-        <w:t>I decided t</w:t>
-      </w:r>
-      <w:r>
-        <w:rPr>
-          <w:color w:val="FF0000"/>
-        </w:rPr>
-        <w:t xml:space="preserve">o </w:t>
-      </w:r>
-      <w:r>
-        <w:rPr>
-          <w:color w:val="FF0000"/>
-        </w:rPr>
-        <w:t xml:space="preserve">see </w:t>
-      </w:r>
-      <w:r>
-        <w:rPr>
-          <w:color w:val="FF0000"/>
-        </w:rPr>
-        <w:t>if it was possible to eliminate the remaining outliers</w:t>
-      </w:r>
-      <w:r>
-        <w:rPr>
-          <w:color w:val="FF0000"/>
-        </w:rPr>
-        <w:t xml:space="preserve">. To do this I again increased the Eps value to 15 and re-ran the test. This result (see </w:t>
-      </w:r>
-      <w:r>
-        <w:rPr>
-          <w:color w:val="FF0000"/>
-        </w:rPr>
-        <w:fldChar w:fldCharType="begin"/>
-      </w:r>
-      <w:r>
-        <w:rPr>
-          <w:color w:val="FF0000"/>
-        </w:rPr>
-        <w:instrText xml:space="preserve"> REF _Ref448338999 \h </w:instrText>
-      </w:r>
-      <w:r>
-        <w:rPr>
-          <w:color w:val="FF0000"/>
-        </w:rPr>
-      </w:r>
-      <w:r>
-        <w:rPr>
-          <w:color w:val="FF0000"/>
-        </w:rPr>
-        <w:fldChar w:fldCharType="separate"/>
-      </w:r>
-      <w:r>
-        <w:rPr>
-          <w:color w:val="FF0000"/>
-        </w:rPr>
-        <w:t xml:space="preserve">Figure </w:t>
-      </w:r>
-      <w:r>
-        <w:rPr>
-          <w:noProof/>
-          <w:color w:val="FF0000"/>
-        </w:rPr>
-        <w:t>12</w:t>
-      </w:r>
-      <w:r>
-        <w:rPr>
-          <w:color w:val="FF0000"/>
-        </w:rPr>
-        <w:fldChar w:fldCharType="end"/>
-      </w:r>
-      <w:r>
-        <w:rPr>
-          <w:color w:val="FF0000"/>
-        </w:rPr>
-        <w:t xml:space="preserve">) was not well clustered at all, so I knew I needed a Eps value closer to the last good clustering or Eps of 10. I tried a few other Eps values </w:t>
-      </w:r>
-      <w:r>
-        <w:rPr>
-          <w:color w:val="FF0000"/>
-        </w:rPr>
-        <w:t xml:space="preserve">(see results for Eps 11 in </w:t>
-      </w:r>
-      <w:r>
-        <w:rPr>
-          <w:color w:val="FF0000"/>
-        </w:rPr>
-        <w:fldChar w:fldCharType="begin"/>
-      </w:r>
-      <w:r>
-        <w:rPr>
-          <w:color w:val="FF0000"/>
-        </w:rPr>
-        <w:instrText xml:space="preserve"> REF _Ref448340749 \h </w:instrText>
-      </w:r>
-      <w:r>
-        <w:rPr>
-          <w:color w:val="FF0000"/>
-        </w:rPr>
-      </w:r>
-      <w:r>
-        <w:rPr>
-          <w:color w:val="FF0000"/>
-        </w:rPr>
-        <w:fldChar w:fldCharType="separate"/>
-      </w:r>
-      <w:r>
-        <w:rPr>
-          <w:color w:val="FF0000"/>
-        </w:rPr>
-        <w:t xml:space="preserve">Figure </w:t>
-      </w:r>
-      <w:r>
-        <w:rPr>
-          <w:noProof/>
-          <w:color w:val="FF0000"/>
-        </w:rPr>
-        <w:t>13</w:t>
-      </w:r>
-      <w:r>
-        <w:rPr>
-          <w:color w:val="FF0000"/>
-        </w:rPr>
-        <w:fldChar w:fldCharType="end"/>
-      </w:r>
-      <w:r>
-        <w:rPr>
-          <w:color w:val="FF0000"/>
-        </w:rPr>
-        <w:t xml:space="preserve"> and Eps 11.5 in </w:t>
-      </w:r>
-      <w:r>
-        <w:rPr>
-          <w:color w:val="FF0000"/>
-        </w:rPr>
-        <w:fldChar w:fldCharType="begin"/>
-      </w:r>
-      <w:r>
-        <w:rPr>
-          <w:color w:val="FF0000"/>
-        </w:rPr>
-        <w:instrText xml:space="preserve"> REF _Ref448340757 \h </w:instrText>
-      </w:r>
-      <w:r>
-        <w:rPr>
-          <w:color w:val="FF0000"/>
-        </w:rPr>
-      </w:r>
-      <w:r>
-        <w:rPr>
-          <w:color w:val="FF0000"/>
-        </w:rPr>
-        <w:fldChar w:fldCharType="separate"/>
-      </w:r>
-      <w:r>
-        <w:rPr>
-          <w:color w:val="FF0000"/>
-        </w:rPr>
-        <w:t xml:space="preserve">Figure </w:t>
-      </w:r>
-      <w:r>
-        <w:rPr>
-          <w:noProof/>
-          <w:color w:val="FF0000"/>
-        </w:rPr>
-        <w:t>14</w:t>
-      </w:r>
-      <w:r>
-        <w:rPr>
-          <w:color w:val="FF0000"/>
-        </w:rPr>
-        <w:fldChar w:fldCharType="end"/>
-      </w:r>
-      <w:r>
-        <w:rPr>
-          <w:color w:val="FF0000"/>
-        </w:rPr>
-        <w:t xml:space="preserve">) </w:t>
-      </w:r>
-      <w:r>
-        <w:rPr>
-          <w:color w:val="FF0000"/>
-        </w:rPr>
-        <w:t xml:space="preserve">until I found the results I considered the best for Eps value of 11.1 (see </w:t>
-      </w:r>
-      <w:r>
-        <w:rPr>
-          <w:color w:val="FF0000"/>
-        </w:rPr>
-        <w:fldChar w:fldCharType="begin"/>
-      </w:r>
-      <w:r>
-        <w:rPr>
-          <w:color w:val="FF0000"/>
-        </w:rPr>
-        <w:instrText xml:space="preserve"> REF _Ref448339336 \h </w:instrText>
-      </w:r>
-      <w:r>
-        <w:rPr>
-          <w:color w:val="FF0000"/>
-        </w:rPr>
-      </w:r>
-      <w:r>
-        <w:rPr>
-          <w:color w:val="FF0000"/>
-        </w:rPr>
-        <w:fldChar w:fldCharType="separate"/>
-      </w:r>
-      <w:r>
-        <w:rPr>
-          <w:color w:val="FF0000"/>
-        </w:rPr>
-        <w:t xml:space="preserve">Figure </w:t>
-      </w:r>
-      <w:r>
-        <w:rPr>
-          <w:noProof/>
-          <w:color w:val="FF0000"/>
-        </w:rPr>
-        <w:t>15</w:t>
-      </w:r>
-      <w:r>
-        <w:rPr>
-          <w:color w:val="FF0000"/>
-        </w:rPr>
-        <w:fldChar w:fldCharType="end"/>
-      </w:r>
-      <w:r>
-        <w:rPr>
-          <w:color w:val="FF0000"/>
-        </w:rPr>
-        <w:t>)</w:t>
-      </w:r>
-      <w:r>
-        <w:rPr>
-          <w:color w:val="FF0000"/>
-        </w:rPr>
-        <w:t xml:space="preserve"> with as few outliers as possible</w:t>
-      </w:r>
-      <w:r>
-        <w:rPr>
-          <w:color w:val="FF0000"/>
-        </w:rPr>
-        <w:t>.</w:t>
-      </w:r>
-    </w:p>
-    <w:p>
-      <w:pPr>
-        <w:pStyle w:val="Caption"/>
-        <w:keepNext/>
-      </w:pPr>
-      <w:r>
-        <w:t xml:space="preserve">Table </w:t>
-      </w:r>
-      <w:fldSimple w:instr=" SEQ Table \* ARABIC ">
-        <w:r>
-          <w:rPr>
-            <w:noProof/>
-          </w:rPr>
-          <w:t>5</w:t>
-        </w:r>
-      </w:fldSimple>
-      <w:r>
-        <w:t>. Eclat Democrat Support Sort</w:t>
-      </w:r>
-    </w:p>
-    <w:p>
-      <w:pPr>
-        <w:rPr>
-          <w:color w:val="FF0000"/>
-        </w:rPr>
-      </w:pPr>
-      <w:r>
-        <w:rPr>
-          <w:noProof/>
-          <w:color w:val="FF0000"/>
-        </w:rPr>
         <w:drawing>
           <wp:inline distT="0" distB="0" distL="0" distR="0">
-            <wp:extent cx="3049270" cy="866775"/>
-            <wp:effectExtent l="0" t="0" r="0" b="9525"/>
+            <wp:extent cx="3049270" cy="848668"/>
+            <wp:effectExtent l="0" t="0" r="0" b="8890"/>
             <wp:docPr id="28" name="Picture 28"/>
             <wp:cNvGraphicFramePr>
               <a:graphicFrameLocks xmlns:a="http://schemas.openxmlformats.org/drawingml/2006/main" noChangeAspect="1"/>
@@ -2054,26 +1882,33 @@
                     <pic:cNvPr id="28" name="DemSupportSort-Eclat.PNG"/>
                     <pic:cNvPicPr/>
                   </pic:nvPicPr>
-                  <pic:blipFill>
-                    <a:blip r:embed="rId14">
+                  <pic:blipFill rotWithShape="1">
+                    <a:blip r:embed="rId15">
                       <a:extLst>
                         <a:ext uri="{28A0092B-C50C-407E-A947-70E740481C1C}">
                           <a14:useLocalDpi xmlns:a14="http://schemas.microsoft.com/office/drawing/2010/main" val="0"/>
                         </a:ext>
                       </a:extLst>
                     </a:blip>
-                    <a:stretch>
-                      <a:fillRect/>
-                    </a:stretch>
+                    <a:srcRect t="2089"/>
+                    <a:stretch/>
                   </pic:blipFill>
-                  <pic:spPr>
+                  <pic:spPr bwMode="auto">
                     <a:xfrm>
                       <a:off x="0" y="0"/>
-                      <a:ext cx="3049270" cy="866775"/>
+                      <a:ext cx="3049270" cy="848668"/>
                     </a:xfrm>
                     <a:prstGeom prst="rect">
                       <a:avLst/>
                     </a:prstGeom>
+                    <a:ln>
+                      <a:noFill/>
+                    </a:ln>
+                    <a:extLst>
+                      <a:ext uri="{53640926-AAD7-44D8-BBD7-CCE9431645EC}">
+                        <a14:shadowObscured xmlns:a14="http://schemas.microsoft.com/office/drawing/2010/main"/>
+                      </a:ext>
+                    </a:extLst>
                   </pic:spPr>
                 </pic:pic>
               </a:graphicData>
@@ -2083,21 +1918,188 @@
       </w:r>
     </w:p>
     <w:p>
+      <w:r>
+        <w:t xml:space="preserve">The Eclat results for only </w:t>
+      </w:r>
+      <w:r>
+        <w:t>Republicans</w:t>
+      </w:r>
+      <w:r>
+        <w:t xml:space="preserve"> and sorting by support gives a good indication of key vote sets that are importa</w:t>
+      </w:r>
+      <w:r>
+        <w:t>nt to their party.</w:t>
+      </w:r>
+      <w:r>
+        <w:t xml:space="preserve"> </w:t>
+      </w:r>
+      <w:r>
+        <w:t>In this case, it is int</w:t>
+      </w:r>
+      <w:r>
+        <w:t>eresting to note that in the fiv</w:t>
+      </w:r>
+      <w:r>
+        <w:t>e itemsets with the highest supp</w:t>
+      </w:r>
+      <w:r>
+        <w:t>ort, a nay vote for key vote 4</w:t>
+      </w:r>
+      <w:r>
+        <w:t>, A</w:t>
+      </w:r>
+      <w:r>
+        <w:t>doption of the Budget Resolutions</w:t>
+      </w:r>
+      <w:r>
+        <w:t xml:space="preserve">, was seen in </w:t>
+      </w:r>
+      <w:r>
+        <w:t>four out of the five itemsets, or 8</w:t>
+      </w:r>
+      <w:r>
+        <w:t>0% of the time (see</w:t>
+      </w:r>
+      <w:r>
+        <w:t xml:space="preserve"> </w:t>
+      </w:r>
+      <w:r>
+        <w:fldChar w:fldCharType="begin"/>
+      </w:r>
+      <w:r>
+        <w:instrText xml:space="preserve"> REF _Ref449560109 \h </w:instrText>
+      </w:r>
+      <w:r>
+        <w:fldChar w:fldCharType="separate"/>
+      </w:r>
+      <w:r>
+        <w:t xml:space="preserve">Table </w:t>
+      </w:r>
+      <w:r>
+        <w:rPr>
+          <w:noProof/>
+        </w:rPr>
+        <w:t>6</w:t>
+      </w:r>
+      <w:r>
+        <w:fldChar w:fldCharType="end"/>
+      </w:r>
+      <w:r>
+        <w:t xml:space="preserve">). It is also interesting to note that this </w:t>
+      </w:r>
+      <w:r>
+        <w:t xml:space="preserve">itemset </w:t>
+      </w:r>
+      <w:r>
+        <w:t xml:space="preserve">was </w:t>
+      </w:r>
+      <w:r>
+        <w:t>also seen multiple times</w:t>
+      </w:r>
+      <w:r>
+        <w:t xml:space="preserve"> in the top itemsets for the Republicans using Apriori only </w:t>
+      </w:r>
+      <w:r>
+        <w:t>there it was only in 40% of the top itemsets</w:t>
+      </w:r>
+      <w:r>
+        <w:t>.</w:t>
+      </w:r>
+      <w:r>
+        <w:t xml:space="preserve"> </w:t>
+      </w:r>
+      <w:r>
+        <w:t xml:space="preserve">In addition, there are </w:t>
+      </w:r>
+      <w:r>
+        <w:t>three</w:t>
+      </w:r>
+      <w:r>
+        <w:t xml:space="preserve"> out of the five itemsets where a </w:t>
+      </w:r>
+      <w:r>
+        <w:t>yea</w:t>
+      </w:r>
+      <w:r>
+        <w:t xml:space="preserve"> vote for key vote </w:t>
+      </w:r>
+      <w:r>
+        <w:t>1</w:t>
+      </w:r>
+      <w:r>
+        <w:t xml:space="preserve">4, </w:t>
+      </w:r>
+      <w:r>
+        <w:t>Crime</w:t>
+      </w:r>
+      <w:r>
+        <w:t>,</w:t>
+      </w:r>
+      <w:r>
+        <w:t xml:space="preserve"> </w:t>
+      </w:r>
+      <w:r>
+        <w:t xml:space="preserve">as well as </w:t>
+      </w:r>
+      <w:r>
+        <w:t xml:space="preserve">three out of the five itemsets where a yea vote for key vote </w:t>
+      </w:r>
+      <w:r>
+        <w:t>5</w:t>
+      </w:r>
+      <w:r>
+        <w:t xml:space="preserve">, </w:t>
+      </w:r>
+      <w:r>
+        <w:t>El Salvador</w:t>
+      </w:r>
+      <w:r>
+        <w:t xml:space="preserve"> Aid</w:t>
+      </w:r>
+      <w:r>
+        <w:t>, for a percentage of 60% of the total itemsets</w:t>
+      </w:r>
+      <w:r>
+        <w:t xml:space="preserve"> for both those vote values</w:t>
+      </w:r>
+      <w:r>
+        <w:t>.</w:t>
+      </w:r>
+      <w:r>
+        <w:t xml:space="preserve"> Eclat results filtered for Republicans produced more overlapping itemsets with even the itemset containing all three high percentage key vote values.</w:t>
+      </w:r>
+    </w:p>
+    <w:p>
       <w:pPr>
         <w:pStyle w:val="Caption"/>
         <w:keepNext/>
       </w:pPr>
+      <w:bookmarkStart w:id="7" w:name="_Ref449560109"/>
       <w:r>
         <w:t xml:space="preserve">Table </w:t>
       </w:r>
-      <w:fldSimple w:instr=" SEQ Table \* ARABIC ">
-        <w:r>
-          <w:rPr>
-            <w:noProof/>
-          </w:rPr>
-          <w:t>6</w:t>
-        </w:r>
-      </w:fldSimple>
+      <w:r>
+        <w:fldChar w:fldCharType="begin"/>
+      </w:r>
+      <w:r>
+        <w:instrText xml:space="preserve"> SEQ Table \* ARABIC </w:instrText>
+      </w:r>
+      <w:r>
+        <w:fldChar w:fldCharType="separate"/>
+      </w:r>
+      <w:r>
+        <w:rPr>
+          <w:noProof/>
+        </w:rPr>
+        <w:t>6</w:t>
+      </w:r>
+      <w:r>
+        <w:rPr>
+          <w:noProof/>
+        </w:rPr>
+        <w:fldChar w:fldCharType="end"/>
+      </w:r>
+      <w:bookmarkEnd w:id="7"/>
       <w:r>
         <w:t>. Eclat Republican Support Sort</w:t>
       </w:r>
@@ -2128,19 +2130,18 @@
                     <pic:cNvPr id="29" name="RepSupportSort-Eclat.PNG"/>
                     <pic:cNvPicPr/>
                   </pic:nvPicPr>
-                  <pic:blipFill>
-                    <a:blip r:embed="rId15">
+                  <pic:blipFill rotWithShape="1">
+                    <a:blip r:embed="rId16">
                       <a:extLst>
                         <a:ext uri="{28A0092B-C50C-407E-A947-70E740481C1C}">
                           <a14:useLocalDpi xmlns:a14="http://schemas.microsoft.com/office/drawing/2010/main" val="0"/>
                         </a:ext>
                       </a:extLst>
                     </a:blip>
-                    <a:stretch>
-                      <a:fillRect/>
-                    </a:stretch>
+                    <a:srcRect/>
+                    <a:stretch/>
                   </pic:blipFill>
-                  <pic:spPr>
+                  <pic:spPr bwMode="auto">
                     <a:xfrm>
                       <a:off x="0" y="0"/>
                       <a:ext cx="3049270" cy="751840"/>
@@ -2148,6 +2149,14 @@
                     <a:prstGeom prst="rect">
                       <a:avLst/>
                     </a:prstGeom>
+                    <a:ln>
+                      <a:noFill/>
+                    </a:ln>
+                    <a:extLst>
+                      <a:ext uri="{53640926-AAD7-44D8-BBD7-CCE9431645EC}">
+                        <a14:shadowObscured xmlns:a14="http://schemas.microsoft.com/office/drawing/2010/main"/>
+                      </a:ext>
+                    </a:extLst>
                   </pic:spPr>
                 </pic:pic>
               </a:graphicData>
@@ -2162,7 +2171,6 @@
         <w:spacing w:before="120"/>
       </w:pPr>
       <w:r>
-        <w:lastRenderedPageBreak/>
         <w:t>CONCLUSIONS</w:t>
       </w:r>
     </w:p>
@@ -2185,13 +2193,7 @@
     </w:p>
     <w:p>
       <w:r>
-        <w:t xml:space="preserve">The </w:t>
-      </w:r>
-      <w:r>
-        <w:t xml:space="preserve">support </w:t>
-      </w:r>
-      <w:r>
-        <w:t>value of an itemset is defined as the proportion of transactions in the database that contain the itemset. It can be written as su</w:t>
+        <w:t>The support value of an itemset is defined as the proportion of transactions in the database that contain the itemset. It can be written as su</w:t>
       </w:r>
       <w:r>
         <w:t>p</w:t>
@@ -2233,10 +2235,7 @@
         </w:rPr>
       </w:pPr>
       <w:r>
-        <w:t>The confidence value of a</w:t>
-      </w:r>
-      <w:r>
-        <w:t xml:space="preserve"> rule</w:t>
+        <w:t>The confidence value of a rule</w:t>
       </w:r>
       <w:r>
         <w:t xml:space="preserve"> is the proportion of the transactions that contain an itemset, that also contain another non-intersecting itemset of the same dataset. It can be written as conf(</w:t>
@@ -2359,250 +2358,174 @@
     <w:p>
       <w:pPr>
         <w:pStyle w:val="Heading2"/>
+      </w:pPr>
+      <w:r>
+        <w:t>Apriori</w:t>
+      </w:r>
+    </w:p>
+    <w:p>
+      <w:pPr>
+        <w:rPr>
+          <w:lang w:eastAsia="en-AU"/>
+        </w:rPr>
+      </w:pPr>
+      <w:r>
+        <w:rPr>
+          <w:lang w:eastAsia="en-AU"/>
+        </w:rPr>
+        <w:t>For a better comparison between Apriori and Eclat, I ran results for Apriori sorting by support as I did for Eclat</w:t>
+      </w:r>
+      <w:r>
+        <w:rPr>
+          <w:lang w:eastAsia="en-AU"/>
+        </w:rPr>
+        <w:t>.</w:t>
+      </w:r>
+    </w:p>
+    <w:p>
+      <w:pPr>
+        <w:rPr>
+          <w:lang w:eastAsia="en-AU"/>
+        </w:rPr>
+      </w:pPr>
+      <w:r>
+        <w:rPr>
+          <w:lang w:eastAsia="en-AU"/>
+        </w:rPr>
+        <w:t xml:space="preserve">Filtering </w:t>
+      </w:r>
+      <w:r>
+        <w:rPr>
+          <w:lang w:eastAsia="en-AU"/>
+        </w:rPr>
+        <w:t>Apriori</w:t>
+      </w:r>
+      <w:r>
+        <w:rPr>
+          <w:lang w:eastAsia="en-AU"/>
+        </w:rPr>
+        <w:t xml:space="preserve"> results</w:t>
+      </w:r>
+      <w:r>
+        <w:rPr>
+          <w:lang w:eastAsia="en-AU"/>
+        </w:rPr>
+        <w:t xml:space="preserve"> </w:t>
+      </w:r>
+      <w:r>
+        <w:rPr>
+          <w:lang w:eastAsia="en-AU"/>
+        </w:rPr>
+        <w:t xml:space="preserve">for Democrats only produced very similar results </w:t>
+      </w:r>
+      <w:r>
+        <w:rPr>
+          <w:lang w:eastAsia="en-AU"/>
+        </w:rPr>
+        <w:t xml:space="preserve">to Eclat results </w:t>
+      </w:r>
+      <w:r>
+        <w:rPr>
+          <w:lang w:eastAsia="en-AU"/>
+        </w:rPr>
+        <w:t xml:space="preserve">with the top five itemsets matching (see </w:t>
+      </w:r>
+      <w:r>
+        <w:rPr>
+          <w:lang w:eastAsia="en-AU"/>
+        </w:rPr>
+        <w:fldChar w:fldCharType="begin"/>
+      </w:r>
+      <w:r>
+        <w:rPr>
+          <w:lang w:eastAsia="en-AU"/>
+        </w:rPr>
+        <w:instrText xml:space="preserve"> REF _Ref449560674 \h </w:instrText>
+      </w:r>
+      <w:r>
+        <w:rPr>
+          <w:lang w:eastAsia="en-AU"/>
+        </w:rPr>
+      </w:r>
+      <w:r>
+        <w:rPr>
+          <w:lang w:eastAsia="en-AU"/>
+        </w:rPr>
+        <w:fldChar w:fldCharType="separate"/>
+      </w:r>
+      <w:r>
+        <w:t xml:space="preserve">Table </w:t>
+      </w:r>
+      <w:r>
+        <w:rPr>
+          <w:noProof/>
+        </w:rPr>
+        <w:t>7</w:t>
+      </w:r>
+      <w:r>
+        <w:rPr>
+          <w:lang w:eastAsia="en-AU"/>
+        </w:rPr>
+        <w:fldChar w:fldCharType="end"/>
+      </w:r>
+      <w:r>
+        <w:rPr>
+          <w:lang w:eastAsia="en-AU"/>
+        </w:rPr>
+        <w:t>); however, even with some of the new results having a confidence of 1, none of the results matched the top five itemsets from Apriori sorted by confidence.</w:t>
+      </w:r>
+    </w:p>
+    <w:p>
+      <w:pPr>
+        <w:pStyle w:val="Caption"/>
+        <w:keepNext/>
+      </w:pPr>
+      <w:bookmarkStart w:id="8" w:name="_Ref449560674"/>
+      <w:r>
+        <w:t xml:space="preserve">Table </w:t>
+      </w:r>
+      <w:r>
+        <w:fldChar w:fldCharType="begin"/>
+      </w:r>
+      <w:r>
+        <w:instrText xml:space="preserve"> SEQ Table \* ARABIC </w:instrText>
+      </w:r>
+      <w:r>
+        <w:fldChar w:fldCharType="separate"/>
+      </w:r>
+      <w:r>
+        <w:rPr>
+          <w:noProof/>
+        </w:rPr>
+        <w:t>7</w:t>
+      </w:r>
+      <w:r>
+        <w:rPr>
+          <w:noProof/>
+        </w:rPr>
+        <w:fldChar w:fldCharType="end"/>
+      </w:r>
+      <w:bookmarkEnd w:id="8"/>
+      <w:r>
+        <w:t>. Apriori Democrat Support Sort Filter</w:t>
+      </w:r>
+    </w:p>
+    <w:p>
+      <w:pPr>
         <w:rPr>
           <w:color w:val="FF0000"/>
-        </w:rPr>
-      </w:pPr>
-      <w:r>
-        <w:rPr>
-          <w:color w:val="FF0000"/>
-        </w:rPr>
-        <w:t>Apriori</w:t>
-      </w:r>
-    </w:p>
-    <w:p>
-      <w:pPr>
-        <w:rPr>
-          <w:color w:val="FF0000"/>
-          <w:lang w:eastAsia="en-AU"/>
-        </w:rPr>
-      </w:pPr>
-      <w:r>
-        <w:rPr>
-          <w:color w:val="FF0000"/>
-          <w:lang w:eastAsia="en-AU"/>
-        </w:rPr>
-        <w:t xml:space="preserve">Using </w:t>
-      </w:r>
-      <w:r>
-        <w:rPr>
-          <w:i/>
-          <w:color w:val="FF0000"/>
-          <w:lang w:eastAsia="en-AU"/>
-        </w:rPr>
-        <w:t>k</w:t>
-      </w:r>
-      <w:r>
-        <w:rPr>
-          <w:color w:val="FF0000"/>
-          <w:lang w:eastAsia="en-AU"/>
-        </w:rPr>
-        <w:t xml:space="preserve">=8 for the k-medoids partitioning approach gave the best average </w:t>
-      </w:r>
-      <w:r>
-        <w:rPr>
-          <w:color w:val="FF0000"/>
-          <w:lang w:eastAsia="en-AU"/>
-        </w:rPr>
-        <w:t>silhouette</w:t>
-      </w:r>
-      <w:r>
-        <w:rPr>
-          <w:color w:val="FF0000"/>
-          <w:lang w:eastAsia="en-AU"/>
-        </w:rPr>
-        <w:t xml:space="preserve"> width for the k-medoids method, but still slightly lower than the k-means for k=8. The value for the silhouette width was 0.52 and the silhouette plot shows outliers (see </w:t>
-      </w:r>
-      <w:r>
-        <w:rPr>
-          <w:color w:val="FF0000"/>
-          <w:lang w:eastAsia="en-AU"/>
-        </w:rPr>
-        <w:fldChar w:fldCharType="begin"/>
-      </w:r>
-      <w:r>
-        <w:rPr>
-          <w:color w:val="FF0000"/>
-          <w:lang w:eastAsia="en-AU"/>
-        </w:rPr>
-        <w:instrText xml:space="preserve"> REF _Ref448332956 \h </w:instrText>
-      </w:r>
-      <w:r>
-        <w:rPr>
-          <w:color w:val="FF0000"/>
-          <w:lang w:eastAsia="en-AU"/>
-        </w:rPr>
-      </w:r>
-      <w:r>
-        <w:rPr>
-          <w:color w:val="FF0000"/>
-          <w:lang w:eastAsia="en-AU"/>
-        </w:rPr>
-        <w:fldChar w:fldCharType="separate"/>
-      </w:r>
-      <w:r>
-        <w:rPr>
-          <w:color w:val="FF0000"/>
-        </w:rPr>
-        <w:t xml:space="preserve">Figure </w:t>
-      </w:r>
+          <w:lang w:eastAsia="en-AU"/>
+        </w:rPr>
+      </w:pPr>
       <w:r>
         <w:rPr>
           <w:noProof/>
           <w:color w:val="FF0000"/>
         </w:rPr>
-        <w:t>19</w:t>
-      </w:r>
-      <w:r>
-        <w:rPr>
-          <w:color w:val="FF0000"/>
-          <w:lang w:eastAsia="en-AU"/>
-        </w:rPr>
-        <w:fldChar w:fldCharType="end"/>
-      </w:r>
-      <w:r>
-        <w:rPr>
-          <w:color w:val="FF0000"/>
-          <w:lang w:eastAsia="en-AU"/>
-        </w:rPr>
-        <w:t>).</w:t>
-      </w:r>
-    </w:p>
-    <w:p>
-      <w:pPr>
-        <w:rPr>
-          <w:color w:val="FF0000"/>
-          <w:lang w:eastAsia="en-AU"/>
-        </w:rPr>
-      </w:pPr>
-      <w:r>
-        <w:rPr>
-          <w:color w:val="FF0000"/>
-          <w:lang w:eastAsia="en-AU"/>
-        </w:rPr>
-        <w:t xml:space="preserve">Using </w:t>
-      </w:r>
-      <w:r>
-        <w:rPr>
-          <w:i/>
-          <w:color w:val="FF0000"/>
-          <w:lang w:eastAsia="en-AU"/>
-        </w:rPr>
-        <w:t>k</w:t>
-      </w:r>
-      <w:r>
-        <w:rPr>
-          <w:color w:val="FF0000"/>
-          <w:lang w:eastAsia="en-AU"/>
-        </w:rPr>
-        <w:t xml:space="preserve">=10 for the k-medoids partitioning approach gave a slightly lower value for the silhouette width than with </w:t>
-      </w:r>
-      <w:r>
-        <w:rPr>
-          <w:i/>
-          <w:color w:val="FF0000"/>
-          <w:lang w:eastAsia="en-AU"/>
-        </w:rPr>
-        <w:t>k</w:t>
-      </w:r>
-      <w:r>
-        <w:rPr>
-          <w:color w:val="FF0000"/>
-          <w:lang w:eastAsia="en-AU"/>
-        </w:rPr>
-        <w:t xml:space="preserve">=8, but still not bad at 0.49 (see </w:t>
-      </w:r>
-      <w:r>
-        <w:rPr>
-          <w:color w:val="FF0000"/>
-          <w:lang w:eastAsia="en-AU"/>
-        </w:rPr>
-        <w:fldChar w:fldCharType="begin"/>
-      </w:r>
-      <w:r>
-        <w:rPr>
-          <w:color w:val="FF0000"/>
-          <w:lang w:eastAsia="en-AU"/>
-        </w:rPr>
-        <w:instrText xml:space="preserve"> REF _Ref448332973 \h </w:instrText>
-      </w:r>
-      <w:r>
-        <w:rPr>
-          <w:color w:val="FF0000"/>
-          <w:lang w:eastAsia="en-AU"/>
-        </w:rPr>
-      </w:r>
-      <w:r>
-        <w:rPr>
-          <w:color w:val="FF0000"/>
-          <w:lang w:eastAsia="en-AU"/>
-        </w:rPr>
-        <w:fldChar w:fldCharType="separate"/>
-      </w:r>
-      <w:r>
-        <w:rPr>
-          <w:color w:val="FF0000"/>
-        </w:rPr>
-        <w:t xml:space="preserve">Figure </w:t>
-      </w:r>
-      <w:r>
-        <w:rPr>
-          <w:noProof/>
-          <w:color w:val="FF0000"/>
-        </w:rPr>
-        <w:t>20</w:t>
-      </w:r>
-      <w:r>
-        <w:rPr>
-          <w:color w:val="FF0000"/>
-          <w:lang w:eastAsia="en-AU"/>
-        </w:rPr>
-        <w:fldChar w:fldCharType="end"/>
-      </w:r>
-      <w:r>
-        <w:rPr>
-          <w:color w:val="FF0000"/>
-          <w:lang w:eastAsia="en-AU"/>
-        </w:rPr>
-        <w:t>). The silhouette plot shows an outlier, but still seems to fit the data fairly well.</w:t>
-      </w:r>
-    </w:p>
-    <w:p>
-      <w:pPr>
-        <w:pStyle w:val="Caption"/>
-        <w:keepNext/>
-      </w:pPr>
-      <w:r>
-        <w:t xml:space="preserve">Table </w:t>
-      </w:r>
-      <w:fldSimple w:instr=" SEQ Table \* ARABIC ">
-        <w:r>
-          <w:rPr>
-            <w:noProof/>
-          </w:rPr>
-          <w:t>7</w:t>
-        </w:r>
-      </w:fldSimple>
-      <w:r>
-        <w:t>. Apriori Democrat Support Sort Filter</w:t>
-      </w:r>
-    </w:p>
-    <w:p>
-      <w:pPr>
-        <w:rPr>
-          <w:color w:val="FF0000"/>
-          <w:lang w:eastAsia="en-AU"/>
-        </w:rPr>
-      </w:pPr>
-      <w:r>
-        <w:rPr>
-          <w:noProof/>
-          <w:color w:val="FF0000"/>
-        </w:rPr>
         <w:drawing>
           <wp:inline distT="0" distB="0" distL="0" distR="0">
-            <wp:extent cx="3049270" cy="598805"/>
-            <wp:effectExtent l="0" t="0" r="0" b="0"/>
+            <wp:extent cx="3049270" cy="562591"/>
+            <wp:effectExtent l="0" t="0" r="0" b="9525"/>
             <wp:docPr id="30" name="Picture 30"/>
             <wp:cNvGraphicFramePr>
               <a:graphicFrameLocks xmlns:a="http://schemas.openxmlformats.org/drawingml/2006/main" noChangeAspect="1"/>
@@ -2614,26 +2537,33 @@
                     <pic:cNvPr id="30" name="DemSupportSort-Apriori.PNG"/>
                     <pic:cNvPicPr/>
                   </pic:nvPicPr>
-                  <pic:blipFill>
-                    <a:blip r:embed="rId16" cstate="print">
+                  <pic:blipFill rotWithShape="1">
+                    <a:blip r:embed="rId17" cstate="print">
                       <a:extLst>
                         <a:ext uri="{28A0092B-C50C-407E-A947-70E740481C1C}">
                           <a14:useLocalDpi xmlns:a14="http://schemas.microsoft.com/office/drawing/2010/main" val="0"/>
                         </a:ext>
                       </a:extLst>
                     </a:blip>
-                    <a:stretch>
-                      <a:fillRect/>
-                    </a:stretch>
+                    <a:srcRect t="6048" b="-1"/>
+                    <a:stretch/>
                   </pic:blipFill>
-                  <pic:spPr>
+                  <pic:spPr bwMode="auto">
                     <a:xfrm>
                       <a:off x="0" y="0"/>
-                      <a:ext cx="3049270" cy="598805"/>
+                      <a:ext cx="3049270" cy="562591"/>
                     </a:xfrm>
                     <a:prstGeom prst="rect">
                       <a:avLst/>
                     </a:prstGeom>
+                    <a:ln>
+                      <a:noFill/>
+                    </a:ln>
+                    <a:extLst>
+                      <a:ext uri="{53640926-AAD7-44D8-BBD7-CCE9431645EC}">
+                        <a14:shadowObscured xmlns:a14="http://schemas.microsoft.com/office/drawing/2010/main"/>
+                      </a:ext>
+                    </a:extLst>
                   </pic:spPr>
                 </pic:pic>
               </a:graphicData>
@@ -2644,20 +2574,146 @@
     </w:p>
     <w:p>
       <w:pPr>
+        <w:rPr>
+          <w:lang w:eastAsia="en-AU"/>
+        </w:rPr>
+      </w:pPr>
+      <w:r>
+        <w:rPr>
+          <w:lang w:eastAsia="en-AU"/>
+        </w:rPr>
+        <w:t xml:space="preserve">Filtering </w:t>
+      </w:r>
+      <w:r>
+        <w:rPr>
+          <w:lang w:eastAsia="en-AU"/>
+        </w:rPr>
+        <w:t xml:space="preserve">Apriori results </w:t>
+      </w:r>
+      <w:r>
+        <w:rPr>
+          <w:lang w:eastAsia="en-AU"/>
+        </w:rPr>
+        <w:t xml:space="preserve">for </w:t>
+      </w:r>
+      <w:r>
+        <w:rPr>
+          <w:lang w:eastAsia="en-AU"/>
+        </w:rPr>
+        <w:t xml:space="preserve">Republicans again </w:t>
+      </w:r>
+      <w:r>
+        <w:rPr>
+          <w:lang w:eastAsia="en-AU"/>
+        </w:rPr>
+        <w:t xml:space="preserve">produced very similar results </w:t>
+      </w:r>
+      <w:r>
+        <w:rPr>
+          <w:lang w:eastAsia="en-AU"/>
+        </w:rPr>
+        <w:t xml:space="preserve">to Eclat results </w:t>
+      </w:r>
+      <w:r>
+        <w:rPr>
+          <w:lang w:eastAsia="en-AU"/>
+        </w:rPr>
+        <w:t>with the top five itemsets matching (see</w:t>
+      </w:r>
+      <w:r>
+        <w:rPr>
+          <w:lang w:eastAsia="en-AU"/>
+        </w:rPr>
+        <w:t xml:space="preserve"> </w:t>
+      </w:r>
+      <w:r>
+        <w:rPr>
+          <w:lang w:eastAsia="en-AU"/>
+        </w:rPr>
+        <w:fldChar w:fldCharType="begin"/>
+      </w:r>
+      <w:r>
+        <w:rPr>
+          <w:lang w:eastAsia="en-AU"/>
+        </w:rPr>
+        <w:instrText xml:space="preserve"> REF _Ref449560839 \h </w:instrText>
+      </w:r>
+      <w:r>
+        <w:rPr>
+          <w:lang w:eastAsia="en-AU"/>
+        </w:rPr>
+      </w:r>
+      <w:r>
+        <w:rPr>
+          <w:lang w:eastAsia="en-AU"/>
+        </w:rPr>
+        <w:fldChar w:fldCharType="separate"/>
+      </w:r>
+      <w:r>
+        <w:t xml:space="preserve">Table </w:t>
+      </w:r>
+      <w:r>
+        <w:rPr>
+          <w:noProof/>
+        </w:rPr>
+        <w:t>8</w:t>
+      </w:r>
+      <w:r>
+        <w:rPr>
+          <w:lang w:eastAsia="en-AU"/>
+        </w:rPr>
+        <w:fldChar w:fldCharType="end"/>
+      </w:r>
+      <w:r>
+        <w:rPr>
+          <w:lang w:eastAsia="en-AU"/>
+        </w:rPr>
+        <w:t xml:space="preserve">); however, even with some of the new results having a confidence </w:t>
+      </w:r>
+      <w:r>
+        <w:rPr>
+          <w:lang w:eastAsia="en-AU"/>
+        </w:rPr>
+        <w:t>near</w:t>
+      </w:r>
+      <w:r>
+        <w:rPr>
+          <w:lang w:eastAsia="en-AU"/>
+        </w:rPr>
+        <w:t xml:space="preserve"> 1, none of the results matched the top five itemsets from Apriori sorted by confidence.</w:t>
+      </w:r>
+    </w:p>
+    <w:p>
+      <w:pPr>
         <w:pStyle w:val="Caption"/>
         <w:keepNext/>
       </w:pPr>
+      <w:bookmarkStart w:id="9" w:name="_Ref449560839"/>
       <w:r>
         <w:t xml:space="preserve">Table </w:t>
       </w:r>
-      <w:fldSimple w:instr=" SEQ Table \* ARABIC ">
-        <w:r>
-          <w:rPr>
-            <w:noProof/>
-          </w:rPr>
-          <w:t>8</w:t>
-        </w:r>
-      </w:fldSimple>
+      <w:r>
+        <w:fldChar w:fldCharType="begin"/>
+      </w:r>
+      <w:r>
+        <w:instrText xml:space="preserve"> SEQ Table \* ARABIC </w:instrText>
+      </w:r>
+      <w:r>
+        <w:fldChar w:fldCharType="separate"/>
+      </w:r>
+      <w:r>
+        <w:rPr>
+          <w:noProof/>
+        </w:rPr>
+        <w:t>8</w:t>
+      </w:r>
+      <w:r>
+        <w:rPr>
+          <w:noProof/>
+        </w:rPr>
+        <w:fldChar w:fldCharType="end"/>
+      </w:r>
+      <w:bookmarkEnd w:id="9"/>
       <w:r>
         <w:t>. Apriori Republican Support Sort Filter</w:t>
       </w:r>
@@ -2676,8 +2732,8 @@
         </w:rPr>
         <w:drawing>
           <wp:inline distT="0" distB="0" distL="0" distR="0">
-            <wp:extent cx="3049270" cy="532765"/>
-            <wp:effectExtent l="0" t="0" r="0" b="635"/>
+            <wp:extent cx="3049270" cy="514658"/>
+            <wp:effectExtent l="0" t="0" r="0" b="0"/>
             <wp:docPr id="31" name="Picture 31"/>
             <wp:cNvGraphicFramePr>
               <a:graphicFrameLocks xmlns:a="http://schemas.openxmlformats.org/drawingml/2006/main" noChangeAspect="1"/>
@@ -2689,26 +2745,33 @@
                     <pic:cNvPr id="31" name="RepSupportSort-Apriori.PNG"/>
                     <pic:cNvPicPr/>
                   </pic:nvPicPr>
-                  <pic:blipFill>
-                    <a:blip r:embed="rId17" cstate="print">
+                  <pic:blipFill rotWithShape="1">
+                    <a:blip r:embed="rId18" cstate="print">
                       <a:extLst>
                         <a:ext uri="{28A0092B-C50C-407E-A947-70E740481C1C}">
                           <a14:useLocalDpi xmlns:a14="http://schemas.microsoft.com/office/drawing/2010/main" val="0"/>
                         </a:ext>
                       </a:extLst>
                     </a:blip>
-                    <a:stretch>
-                      <a:fillRect/>
-                    </a:stretch>
+                    <a:srcRect t="3399"/>
+                    <a:stretch/>
                   </pic:blipFill>
-                  <pic:spPr>
+                  <pic:spPr bwMode="auto">
                     <a:xfrm>
                       <a:off x="0" y="0"/>
-                      <a:ext cx="3049270" cy="532765"/>
+                      <a:ext cx="3049270" cy="514658"/>
                     </a:xfrm>
                     <a:prstGeom prst="rect">
                       <a:avLst/>
                     </a:prstGeom>
+                    <a:ln>
+                      <a:noFill/>
+                    </a:ln>
+                    <a:extLst>
+                      <a:ext uri="{53640926-AAD7-44D8-BBD7-CCE9431645EC}">
+                        <a14:shadowObscured xmlns:a14="http://schemas.microsoft.com/office/drawing/2010/main"/>
+                      </a:ext>
+                    </a:extLst>
                   </pic:spPr>
                 </pic:pic>
               </a:graphicData>
@@ -2720,115 +2783,128 @@
     <w:p>
       <w:pPr>
         <w:pStyle w:val="Heading2"/>
-        <w:rPr>
-          <w:color w:val="FF0000"/>
-        </w:rPr>
-      </w:pPr>
-      <w:r>
-        <w:rPr>
-          <w:color w:val="FF0000"/>
-        </w:rPr>
+      </w:pPr>
+      <w:r>
         <w:t>Eclat</w:t>
       </w:r>
     </w:p>
     <w:p>
       <w:pPr>
         <w:rPr>
-          <w:color w:val="FF0000"/>
-          <w:lang w:eastAsia="en-AU"/>
-        </w:rPr>
-      </w:pPr>
-      <w:r>
-        <w:rPr>
-          <w:color w:val="FF0000"/>
-          <w:lang w:eastAsia="en-AU"/>
-        </w:rPr>
-        <w:t xml:space="preserve">The silhouette plot for DBSCAN with Eps of 11.1 shows even with this value there were still a few outliers. </w:t>
-      </w:r>
-      <w:r>
-        <w:rPr>
-          <w:color w:val="FF0000"/>
-          <w:lang w:eastAsia="en-AU"/>
-        </w:rPr>
-        <w:t>In addition</w:t>
-      </w:r>
-      <w:r>
-        <w:rPr>
-          <w:color w:val="FF0000"/>
-          <w:lang w:eastAsia="en-AU"/>
-        </w:rPr>
-        <w:t xml:space="preserve">, the average silhouette width is lower than either of the </w:t>
-      </w:r>
-      <w:r>
-        <w:rPr>
-          <w:i/>
-          <w:color w:val="FF0000"/>
-          <w:lang w:eastAsia="en-AU"/>
-        </w:rPr>
-        <w:t>k</w:t>
-      </w:r>
-      <w:r>
-        <w:rPr>
-          <w:color w:val="FF0000"/>
-          <w:lang w:eastAsia="en-AU"/>
-        </w:rPr>
-        <w:t xml:space="preserve"> values used in both the k-means and </w:t>
-      </w:r>
-      <w:r>
-        <w:rPr>
-          <w:color w:val="FF0000"/>
-          <w:lang w:eastAsia="en-AU"/>
-        </w:rPr>
-        <w:t xml:space="preserve">the </w:t>
-      </w:r>
-      <w:r>
-        <w:rPr>
-          <w:color w:val="FF0000"/>
-          <w:lang w:eastAsia="en-AU"/>
-        </w:rPr>
-        <w:t>k-medoids approaches.</w:t>
-      </w:r>
-      <w:r>
-        <w:rPr>
-          <w:color w:val="FF0000"/>
-          <w:lang w:eastAsia="en-AU"/>
-        </w:rPr>
-        <w:t xml:space="preserve"> So</w:t>
-      </w:r>
-      <w:r>
-        <w:rPr>
-          <w:color w:val="FF0000"/>
-          <w:lang w:eastAsia="en-AU"/>
-        </w:rPr>
-        <w:t xml:space="preserve"> for this dataset</w:t>
-      </w:r>
-      <w:r>
-        <w:rPr>
-          <w:color w:val="FF0000"/>
-          <w:lang w:eastAsia="en-AU"/>
-        </w:rPr>
-        <w:t>, the</w:t>
-      </w:r>
-      <w:r>
-        <w:rPr>
-          <w:color w:val="FF0000"/>
-          <w:lang w:eastAsia="en-AU"/>
-        </w:rPr>
-        <w:t xml:space="preserve"> density-based approach did not do as well as the either of the partitioning approaches.</w:t>
-      </w:r>
-      <w:r>
-        <w:rPr>
-          <w:color w:val="FF0000"/>
-          <w:lang w:eastAsia="en-AU"/>
-        </w:rPr>
-        <w:t xml:space="preserve"> This may be the case because the </w:t>
-      </w:r>
-      <w:r>
-        <w:rPr>
-          <w:color w:val="FF0000"/>
-          <w:lang w:eastAsia="en-AU"/>
-        </w:rPr>
-        <w:t>clusters determined by the partitioning approaches are larger to encompass all the data, but less not very dense especially at the edges. This would lead to the nodes near the edges not being included by DBSCAN and therefore there would be more outliers in the resulting DBSCAN clustering.</w:t>
+          <w:lang w:eastAsia="en-AU"/>
+        </w:rPr>
+      </w:pPr>
+      <w:r>
+        <w:rPr>
+          <w:lang w:eastAsia="en-AU"/>
+        </w:rPr>
+        <w:t xml:space="preserve">Looking at the Eclat results sorted by support, I noticed the top five itemsets all contained Democrats even without filtering for them specifically (see </w:t>
+      </w:r>
+      <w:r>
+        <w:rPr>
+          <w:lang w:eastAsia="en-AU"/>
+        </w:rPr>
+        <w:fldChar w:fldCharType="begin"/>
+      </w:r>
+      <w:r>
+        <w:rPr>
+          <w:lang w:eastAsia="en-AU"/>
+        </w:rPr>
+        <w:instrText xml:space="preserve"> REF _Ref449561202 \h </w:instrText>
+      </w:r>
+      <w:r>
+        <w:rPr>
+          <w:lang w:eastAsia="en-AU"/>
+        </w:rPr>
+      </w:r>
+      <w:r>
+        <w:rPr>
+          <w:lang w:eastAsia="en-AU"/>
+        </w:rPr>
+        <w:fldChar w:fldCharType="separate"/>
+      </w:r>
+      <w:r>
+        <w:t xml:space="preserve">Table </w:t>
+      </w:r>
+      <w:r>
+        <w:rPr>
+          <w:noProof/>
+        </w:rPr>
+        <w:t>9</w:t>
+      </w:r>
+      <w:r>
+        <w:rPr>
+          <w:lang w:eastAsia="en-AU"/>
+        </w:rPr>
+        <w:fldChar w:fldCharType="end"/>
+      </w:r>
+      <w:r>
+        <w:rPr>
+          <w:lang w:eastAsia="en-AU"/>
+        </w:rPr>
+        <w:t xml:space="preserve">). I also looked at the top ten itemsets to see if they showed a different story (see </w:t>
+      </w:r>
+      <w:r>
+        <w:rPr>
+          <w:lang w:eastAsia="en-AU"/>
+        </w:rPr>
+        <w:fldChar w:fldCharType="begin"/>
+      </w:r>
+      <w:r>
+        <w:rPr>
+          <w:lang w:eastAsia="en-AU"/>
+        </w:rPr>
+        <w:instrText xml:space="preserve"> REF _Ref449561261 \h </w:instrText>
+      </w:r>
+      <w:r>
+        <w:rPr>
+          <w:lang w:eastAsia="en-AU"/>
+        </w:rPr>
+      </w:r>
+      <w:r>
+        <w:rPr>
+          <w:lang w:eastAsia="en-AU"/>
+        </w:rPr>
+        <w:fldChar w:fldCharType="separate"/>
+      </w:r>
+      <w:r>
+        <w:t xml:space="preserve">Table </w:t>
+      </w:r>
+      <w:r>
+        <w:rPr>
+          <w:noProof/>
+        </w:rPr>
+        <w:t>10</w:t>
+      </w:r>
+      <w:r>
+        <w:rPr>
+          <w:lang w:eastAsia="en-AU"/>
+        </w:rPr>
+        <w:fldChar w:fldCharType="end"/>
+      </w:r>
+      <w:r>
+        <w:rPr>
+          <w:lang w:eastAsia="en-AU"/>
+        </w:rPr>
+        <w:t>). While there are a few itemsets not attributed to either Democrats or Republicans, the rest of the top ten all can be attributed to Democrats. This seems to indicate that Democrats vote more similar to each other as a party on key issues than Republicans do at least for key issues like the 16 key votes in this dataset</w:t>
+      </w:r>
+      <w:r>
+        <w:rPr>
+          <w:lang w:eastAsia="en-AU"/>
+        </w:rPr>
+        <w:t xml:space="preserve"> and at least on a more frequent basis than </w:t>
+      </w:r>
+      <w:r>
+        <w:rPr>
+          <w:lang w:eastAsia="en-AU"/>
+        </w:rPr>
+        <w:t>Republicans do</w:t>
+      </w:r>
+      <w:r>
+        <w:rPr>
+          <w:lang w:eastAsia="en-AU"/>
+        </w:rPr>
+        <w:t>.</w:t>
       </w:r>
     </w:p>
     <w:p>
@@ -2836,17 +2912,35 @@
         <w:pStyle w:val="Caption"/>
         <w:keepNext/>
       </w:pPr>
+      <w:bookmarkStart w:id="10" w:name="_Ref449561202"/>
       <w:r>
         <w:t xml:space="preserve">Table </w:t>
       </w:r>
-      <w:fldSimple w:instr=" SEQ Table \* ARABIC ">
-        <w:r>
-          <w:rPr>
-            <w:noProof/>
-          </w:rPr>
-          <w:t>9</w:t>
-        </w:r>
-      </w:fldSimple>
+      <w:r>
+        <w:fldChar w:fldCharType="begin"/>
+      </w:r>
+      <w:r>
+        <w:instrText xml:space="preserve"> S</w:instrText>
+      </w:r>
+      <w:r>
+        <w:instrText xml:space="preserve">EQ Table \* ARABIC </w:instrText>
+      </w:r>
+      <w:r>
+        <w:fldChar w:fldCharType="separate"/>
+      </w:r>
+      <w:r>
+        <w:rPr>
+          <w:noProof/>
+        </w:rPr>
+        <w:t>9</w:t>
+      </w:r>
+      <w:r>
+        <w:rPr>
+          <w:noProof/>
+        </w:rPr>
+        <w:fldChar w:fldCharType="end"/>
+      </w:r>
+      <w:bookmarkEnd w:id="10"/>
       <w:r>
         <w:t xml:space="preserve">. Eclat </w:t>
       </w:r>
@@ -2859,6 +2953,7 @@
     </w:p>
     <w:p>
       <w:pPr>
+        <w:jc w:val="center"/>
         <w:rPr>
           <w:color w:val="FF0000"/>
           <w:lang w:eastAsia="en-AU"/>
@@ -2870,9 +2965,9 @@
           <w:color w:val="FF0000"/>
         </w:rPr>
         <w:drawing>
-          <wp:inline distT="0" distB="0" distL="0" distR="0">
-            <wp:extent cx="3049270" cy="830580"/>
-            <wp:effectExtent l="0" t="0" r="0" b="7620"/>
+          <wp:inline distT="0" distB="0" distL="0" distR="0" wp14:anchorId="6140FC40" wp14:editId="1519FB85">
+            <wp:extent cx="2834640" cy="749315"/>
+            <wp:effectExtent l="0" t="0" r="3810" b="0"/>
             <wp:docPr id="32" name="Picture 32"/>
             <wp:cNvGraphicFramePr>
               <a:graphicFrameLocks xmlns:a="http://schemas.openxmlformats.org/drawingml/2006/main" noChangeAspect="1"/>
@@ -2884,26 +2979,33 @@
                     <pic:cNvPr id="32" name="EclatFreqItemsets.PNG"/>
                     <pic:cNvPicPr/>
                   </pic:nvPicPr>
-                  <pic:blipFill>
-                    <a:blip r:embed="rId18">
+                  <pic:blipFill rotWithShape="1">
+                    <a:blip r:embed="rId19">
                       <a:extLst>
                         <a:ext uri="{28A0092B-C50C-407E-A947-70E740481C1C}">
                           <a14:useLocalDpi xmlns:a14="http://schemas.microsoft.com/office/drawing/2010/main" val="0"/>
                         </a:ext>
                       </a:extLst>
                     </a:blip>
-                    <a:stretch>
-                      <a:fillRect/>
-                    </a:stretch>
+                    <a:srcRect t="4360" r="1449" b="1"/>
+                    <a:stretch/>
                   </pic:blipFill>
-                  <pic:spPr>
+                  <pic:spPr bwMode="auto">
                     <a:xfrm>
                       <a:off x="0" y="0"/>
-                      <a:ext cx="3049270" cy="830580"/>
+                      <a:ext cx="2834640" cy="749315"/>
                     </a:xfrm>
                     <a:prstGeom prst="rect">
                       <a:avLst/>
                     </a:prstGeom>
+                    <a:ln>
+                      <a:noFill/>
+                    </a:ln>
+                    <a:extLst>
+                      <a:ext uri="{53640926-AAD7-44D8-BBD7-CCE9431645EC}">
+                        <a14:shadowObscured xmlns:a14="http://schemas.microsoft.com/office/drawing/2010/main"/>
+                      </a:ext>
+                    </a:extLst>
                   </pic:spPr>
                 </pic:pic>
               </a:graphicData>
@@ -2917,23 +3019,39 @@
         <w:pStyle w:val="Caption"/>
         <w:keepNext/>
       </w:pPr>
+      <w:bookmarkStart w:id="11" w:name="_Ref449561261"/>
       <w:r>
         <w:t xml:space="preserve">Table </w:t>
       </w:r>
-      <w:fldSimple w:instr=" SEQ Table \* ARABIC ">
-        <w:r>
-          <w:rPr>
-            <w:noProof/>
-          </w:rPr>
-          <w:t>10</w:t>
-        </w:r>
-      </w:fldSimple>
+      <w:r>
+        <w:fldChar w:fldCharType="begin"/>
+      </w:r>
+      <w:r>
+        <w:instrText xml:space="preserve"> SEQ Table \* ARABIC </w:instrText>
+      </w:r>
+      <w:r>
+        <w:fldChar w:fldCharType="separate"/>
+      </w:r>
+      <w:r>
+        <w:rPr>
+          <w:noProof/>
+        </w:rPr>
+        <w:t>10</w:t>
+      </w:r>
+      <w:r>
+        <w:rPr>
+          <w:noProof/>
+        </w:rPr>
+        <w:fldChar w:fldCharType="end"/>
+      </w:r>
+      <w:bookmarkEnd w:id="11"/>
       <w:r>
         <w:t>. Eclat Frequent Itemsets – Top 10</w:t>
       </w:r>
     </w:p>
     <w:p>
       <w:pPr>
+        <w:jc w:val="center"/>
         <w:rPr>
           <w:color w:val="FF0000"/>
           <w:lang w:eastAsia="en-AU"/>
@@ -2946,8 +3064,8 @@
         </w:rPr>
         <w:drawing>
           <wp:inline distT="0" distB="0" distL="0" distR="0">
-            <wp:extent cx="3049270" cy="1471930"/>
-            <wp:effectExtent l="0" t="0" r="0" b="0"/>
+            <wp:extent cx="2834640" cy="1374265"/>
+            <wp:effectExtent l="0" t="0" r="3810" b="0"/>
             <wp:docPr id="33" name="Picture 33"/>
             <wp:cNvGraphicFramePr>
               <a:graphicFrameLocks xmlns:a="http://schemas.openxmlformats.org/drawingml/2006/main" noChangeAspect="1"/>
@@ -2959,26 +3077,33 @@
                     <pic:cNvPr id="33" name="EclatFreqItemsets-10.PNG"/>
                     <pic:cNvPicPr/>
                   </pic:nvPicPr>
-                  <pic:blipFill>
-                    <a:blip r:embed="rId19">
+                  <pic:blipFill rotWithShape="1">
+                    <a:blip r:embed="rId20">
                       <a:extLst>
                         <a:ext uri="{28A0092B-C50C-407E-A947-70E740481C1C}">
                           <a14:useLocalDpi xmlns:a14="http://schemas.microsoft.com/office/drawing/2010/main" val="0"/>
                         </a:ext>
                       </a:extLst>
                     </a:blip>
-                    <a:stretch>
-                      <a:fillRect/>
-                    </a:stretch>
+                    <a:srcRect t="1845" r="2269"/>
+                    <a:stretch/>
                   </pic:blipFill>
-                  <pic:spPr>
+                  <pic:spPr bwMode="auto">
                     <a:xfrm>
                       <a:off x="0" y="0"/>
-                      <a:ext cx="3049270" cy="1471930"/>
+                      <a:ext cx="2834640" cy="1374265"/>
                     </a:xfrm>
                     <a:prstGeom prst="rect">
                       <a:avLst/>
                     </a:prstGeom>
+                    <a:ln>
+                      <a:noFill/>
+                    </a:ln>
+                    <a:extLst>
+                      <a:ext uri="{53640926-AAD7-44D8-BBD7-CCE9431645EC}">
+                        <a14:shadowObscured xmlns:a14="http://schemas.microsoft.com/office/drawing/2010/main"/>
+                      </a:ext>
+                    </a:extLst>
                   </pic:spPr>
                 </pic:pic>
               </a:graphicData>
@@ -3077,7 +3202,13 @@
         <w:t>nd</w:t>
       </w:r>
       <w:r>
-        <w:t xml:space="preserve"> session 1984, Volume XL: Congressional Quarterly Inc. Washington, D.C., 1985. (Shlimmer, 1987)</w:t>
+        <w:t xml:space="preserve"> session 1984, Volume XL: Congressional Quarterly Inc. Washington, D.C., 1985. (S</w:t>
+      </w:r>
+      <w:r>
+        <w:t>c</w:t>
+      </w:r>
+      <w:r>
+        <w:t>hlimmer, 1987)</w:t>
       </w:r>
     </w:p>
     <w:p>
@@ -3087,6 +3218,8 @@
       <w:r>
         <w:t>Schlimmer, J.C. (1987). Concept acquisition through representational adjustment. Doctoral dissertation, Department of Information and Computer Science, University of California, Irvine, CA.</w:t>
       </w:r>
+      <w:bookmarkStart w:id="12" w:name="_GoBack"/>
+      <w:bookmarkEnd w:id="12"/>
     </w:p>
     <w:p>
       <w:pPr>
@@ -3104,14 +3237,6 @@
           <w:pgMar w:top="1080" w:right="1080" w:bottom="1440" w:left="1080" w:header="720" w:footer="720" w:gutter="0"/>
           <w:cols w:num="2" w:space="475"/>
         </w:sectPr>
-      </w:pPr>
-    </w:p>
-    <w:p>
-      <w:pPr>
-        <w:pStyle w:val="Paper-Title"/>
-        <w:rPr>
-          <w:color w:val="FF0000"/>
-        </w:rPr>
       </w:pPr>
     </w:p>
     <w:p>
@@ -4137,6 +4262,7 @@
   <w:style w:type="character" w:default="1" w:styleId="DefaultParagraphFont">
     <w:name w:val="Default Paragraph Font"/>
     <w:uiPriority w:val="1"/>
+    <w:semiHidden/>
     <w:unhideWhenUsed/>
   </w:style>
   <w:style w:type="table" w:default="1" w:styleId="TableNormal">
@@ -4699,7 +4825,7 @@
 </file>
 
 <file path=customXml/itemProps1.xml><?xml version="1.0" encoding="utf-8"?>
-<ds:datastoreItem xmlns:ds="http://schemas.openxmlformats.org/officeDocument/2006/customXml" ds:itemID="{9BD064FE-8AE6-4FAD-B00E-AF017ABCD9AC}">
+<ds:datastoreItem xmlns:ds="http://schemas.openxmlformats.org/officeDocument/2006/customXml" ds:itemID="{8D491122-3702-4F66-9D83-9CD4E47A399F}">
   <ds:schemaRefs>
     <ds:schemaRef ds:uri="http://schemas.openxmlformats.org/officeDocument/2006/bibliography"/>
   </ds:schemaRefs>

</xml_diff>

<commit_message>
more "final" assignment 4 write-up
</commit_message>
<xml_diff>
--- a/Assignments/Assignment 4/COSC 757 Data Mining Assignment 4 - MJS.docx
+++ b/Assignments/Assignment 4/COSC 757 Data Mining Assignment 4 - MJS.docx
@@ -7,6 +7,8 @@
         <w:pStyle w:val="Paper-Title"/>
         <w:spacing w:after="60"/>
       </w:pPr>
+      <w:bookmarkStart w:id="0" w:name="_GoBack"/>
+      <w:bookmarkEnd w:id="0"/>
       <w:r>
         <w:t>C</w:t>
       </w:r>
@@ -577,19 +579,32 @@
         <w:pStyle w:val="Caption"/>
         <w:keepNext/>
       </w:pPr>
-      <w:bookmarkStart w:id="0" w:name="_Ref449532827"/>
+      <w:bookmarkStart w:id="1" w:name="_Ref449532827"/>
       <w:r>
         <w:t xml:space="preserve">Table </w:t>
       </w:r>
-      <w:fldSimple w:instr=" SEQ Table \* ARABIC ">
-        <w:r>
-          <w:rPr>
-            <w:noProof/>
-          </w:rPr>
-          <w:t>1</w:t>
-        </w:r>
-      </w:fldSimple>
-      <w:bookmarkEnd w:id="0"/>
+      <w:r>
+        <w:fldChar w:fldCharType="begin"/>
+      </w:r>
+      <w:r>
+        <w:instrText xml:space="preserve"> SEQ Table \* ARABIC </w:instrText>
+      </w:r>
+      <w:r>
+        <w:fldChar w:fldCharType="separate"/>
+      </w:r>
+      <w:r>
+        <w:rPr>
+          <w:noProof/>
+        </w:rPr>
+        <w:t>1</w:t>
+      </w:r>
+      <w:r>
+        <w:rPr>
+          <w:noProof/>
+        </w:rPr>
+        <w:fldChar w:fldCharType="end"/>
+      </w:r>
+      <w:bookmarkEnd w:id="1"/>
       <w:r>
         <w:t>. Sample of Original Data</w:t>
       </w:r>
@@ -653,32 +668,19 @@
         <w:pStyle w:val="Caption"/>
         <w:keepNext/>
       </w:pPr>
-      <w:bookmarkStart w:id="1" w:name="_Ref449532918"/>
+      <w:bookmarkStart w:id="2" w:name="_Ref449532918"/>
       <w:r>
         <w:t xml:space="preserve">Table </w:t>
       </w:r>
-      <w:r>
-        <w:fldChar w:fldCharType="begin"/>
-      </w:r>
-      <w:r>
-        <w:instrText xml:space="preserve"> SEQ Table \* ARABIC </w:instrText>
-      </w:r>
-      <w:r>
-        <w:fldChar w:fldCharType="separate"/>
-      </w:r>
-      <w:r>
-        <w:rPr>
-          <w:noProof/>
-        </w:rPr>
-        <w:t>2</w:t>
-      </w:r>
-      <w:r>
-        <w:rPr>
-          <w:noProof/>
-        </w:rPr>
-        <w:fldChar w:fldCharType="end"/>
-      </w:r>
-      <w:bookmarkEnd w:id="1"/>
+      <w:fldSimple w:instr=" SEQ Table \* ARABIC ">
+        <w:r>
+          <w:rPr>
+            <w:noProof/>
+          </w:rPr>
+          <w:t>2</w:t>
+        </w:r>
+      </w:fldSimple>
+      <w:bookmarkEnd w:id="2"/>
       <w:r>
         <w:t>. Sample of Processed Data</w:t>
       </w:r>
@@ -869,19 +871,32 @@
           <w:color w:val="FF0000"/>
         </w:rPr>
       </w:pPr>
-      <w:bookmarkStart w:id="2" w:name="_Ref449556698"/>
+      <w:bookmarkStart w:id="3" w:name="_Ref449556698"/>
       <w:r>
         <w:t xml:space="preserve">Figure </w:t>
       </w:r>
-      <w:fldSimple w:instr=" SEQ Figure \* ARABIC ">
-        <w:r>
-          <w:rPr>
-            <w:noProof/>
-          </w:rPr>
-          <w:t>1</w:t>
-        </w:r>
-      </w:fldSimple>
-      <w:bookmarkEnd w:id="2"/>
+      <w:r>
+        <w:fldChar w:fldCharType="begin"/>
+      </w:r>
+      <w:r>
+        <w:instrText xml:space="preserve"> SEQ Figure \* ARABIC </w:instrText>
+      </w:r>
+      <w:r>
+        <w:fldChar w:fldCharType="separate"/>
+      </w:r>
+      <w:r>
+        <w:rPr>
+          <w:noProof/>
+        </w:rPr>
+        <w:t>1</w:t>
+      </w:r>
+      <w:r>
+        <w:rPr>
+          <w:noProof/>
+        </w:rPr>
+        <w:fldChar w:fldCharType="end"/>
+      </w:r>
+      <w:bookmarkEnd w:id="3"/>
       <w:r>
         <w:t>. Item Frequency Support of 0.01</w:t>
       </w:r>
@@ -948,32 +963,19 @@
       <w:pPr>
         <w:pStyle w:val="Caption"/>
       </w:pPr>
-      <w:bookmarkStart w:id="3" w:name="_Ref449556966"/>
+      <w:bookmarkStart w:id="4" w:name="_Ref449556966"/>
       <w:r>
         <w:t xml:space="preserve">Figure </w:t>
       </w:r>
-      <w:r>
-        <w:fldChar w:fldCharType="begin"/>
-      </w:r>
-      <w:r>
-        <w:instrText xml:space="preserve"> SEQ Figure \* ARABIC </w:instrText>
-      </w:r>
-      <w:r>
-        <w:fldChar w:fldCharType="separate"/>
-      </w:r>
-      <w:r>
-        <w:rPr>
-          <w:noProof/>
-        </w:rPr>
-        <w:t>2</w:t>
-      </w:r>
-      <w:r>
-        <w:rPr>
-          <w:noProof/>
-        </w:rPr>
-        <w:fldChar w:fldCharType="end"/>
-      </w:r>
-      <w:bookmarkEnd w:id="3"/>
+      <w:fldSimple w:instr=" SEQ Figure \* ARABIC ">
+        <w:r>
+          <w:rPr>
+            <w:noProof/>
+          </w:rPr>
+          <w:t>2</w:t>
+        </w:r>
+      </w:fldSimple>
+      <w:bookmarkEnd w:id="4"/>
       <w:r>
         <w:t>. Item Frequency</w:t>
       </w:r>
@@ -1451,32 +1453,19 @@
         <w:pStyle w:val="Caption"/>
         <w:keepNext/>
       </w:pPr>
-      <w:bookmarkStart w:id="4" w:name="_Ref449557926"/>
+      <w:bookmarkStart w:id="5" w:name="_Ref449557926"/>
       <w:r>
         <w:t xml:space="preserve">Table </w:t>
       </w:r>
-      <w:r>
-        <w:fldChar w:fldCharType="begin"/>
-      </w:r>
-      <w:r>
-        <w:instrText xml:space="preserve"> SEQ Table \* ARABIC </w:instrText>
-      </w:r>
-      <w:r>
-        <w:fldChar w:fldCharType="separate"/>
-      </w:r>
-      <w:r>
-        <w:rPr>
-          <w:noProof/>
-        </w:rPr>
-        <w:t>3</w:t>
-      </w:r>
-      <w:r>
-        <w:rPr>
-          <w:noProof/>
-        </w:rPr>
-        <w:fldChar w:fldCharType="end"/>
-      </w:r>
-      <w:bookmarkEnd w:id="4"/>
+      <w:fldSimple w:instr=" SEQ Table \* ARABIC ">
+        <w:r>
+          <w:rPr>
+            <w:noProof/>
+          </w:rPr>
+          <w:t>3</w:t>
+        </w:r>
+      </w:fldSimple>
+      <w:bookmarkEnd w:id="5"/>
       <w:r>
         <w:t>. Apriori Democrat Confidence Sort</w:t>
       </w:r>
@@ -1648,32 +1637,19 @@
         <w:pStyle w:val="Caption"/>
         <w:keepNext/>
       </w:pPr>
-      <w:bookmarkStart w:id="5" w:name="_Ref449557937"/>
+      <w:bookmarkStart w:id="6" w:name="_Ref449557937"/>
       <w:r>
         <w:t xml:space="preserve">Table </w:t>
       </w:r>
-      <w:r>
-        <w:fldChar w:fldCharType="begin"/>
-      </w:r>
-      <w:r>
-        <w:instrText xml:space="preserve"> SEQ Table \* ARABIC </w:instrText>
-      </w:r>
-      <w:r>
-        <w:fldChar w:fldCharType="separate"/>
-      </w:r>
-      <w:r>
-        <w:rPr>
-          <w:noProof/>
-        </w:rPr>
-        <w:t>4</w:t>
-      </w:r>
-      <w:r>
-        <w:rPr>
-          <w:noProof/>
-        </w:rPr>
-        <w:fldChar w:fldCharType="end"/>
-      </w:r>
-      <w:bookmarkEnd w:id="5"/>
+      <w:fldSimple w:instr=" SEQ Table \* ARABIC ">
+        <w:r>
+          <w:rPr>
+            <w:noProof/>
+          </w:rPr>
+          <w:t>4</w:t>
+        </w:r>
+      </w:fldSimple>
+      <w:bookmarkEnd w:id="6"/>
       <w:r>
         <w:t>. Apriori Republican Confidence Sort</w:t>
       </w:r>
@@ -1826,32 +1802,19 @@
         <w:pStyle w:val="Caption"/>
         <w:keepNext/>
       </w:pPr>
-      <w:bookmarkStart w:id="6" w:name="_Ref449558920"/>
+      <w:bookmarkStart w:id="7" w:name="_Ref449558920"/>
       <w:r>
         <w:t xml:space="preserve">Table </w:t>
       </w:r>
-      <w:r>
-        <w:fldChar w:fldCharType="begin"/>
-      </w:r>
-      <w:r>
-        <w:instrText xml:space="preserve"> SEQ Table \* ARABIC </w:instrText>
-      </w:r>
-      <w:r>
-        <w:fldChar w:fldCharType="separate"/>
-      </w:r>
-      <w:r>
-        <w:rPr>
-          <w:noProof/>
-        </w:rPr>
-        <w:t>5</w:t>
-      </w:r>
-      <w:r>
-        <w:rPr>
-          <w:noProof/>
-        </w:rPr>
-        <w:fldChar w:fldCharType="end"/>
-      </w:r>
-      <w:bookmarkEnd w:id="6"/>
+      <w:fldSimple w:instr=" SEQ Table \* ARABIC ">
+        <w:r>
+          <w:rPr>
+            <w:noProof/>
+          </w:rPr>
+          <w:t>5</w:t>
+        </w:r>
+      </w:fldSimple>
+      <w:bookmarkEnd w:id="7"/>
       <w:r>
         <w:t>. Eclat Democrat Support Sort</w:t>
       </w:r>
@@ -1919,16 +1882,7 @@
     </w:p>
     <w:p>
       <w:r>
-        <w:t xml:space="preserve">The Eclat results for only </w:t>
-      </w:r>
-      <w:r>
-        <w:t>Republicans</w:t>
-      </w:r>
-      <w:r>
-        <w:t xml:space="preserve"> and sorting by support gives a good indication of key vote sets that are importa</w:t>
-      </w:r>
-      <w:r>
-        <w:t>nt to their party.</w:t>
+        <w:t>The Eclat results for only Republicans and sorting by support gives a good indication of key vote sets that are important to their party.</w:t>
       </w:r>
       <w:r>
         <w:t xml:space="preserve"> </w:t>
@@ -2042,16 +1996,7 @@
         <w:t xml:space="preserve">as well as </w:t>
       </w:r>
       <w:r>
-        <w:t xml:space="preserve">three out of the five itemsets where a yea vote for key vote </w:t>
-      </w:r>
-      <w:r>
-        <w:t>5</w:t>
-      </w:r>
-      <w:r>
-        <w:t xml:space="preserve">, </w:t>
-      </w:r>
-      <w:r>
-        <w:t>El Salvador</w:t>
+        <w:t>three out of the five itemsets where a yea vote for key vote 5, El Salvador</w:t>
       </w:r>
       <w:r>
         <w:t xml:space="preserve"> Aid</w:t>
@@ -2074,32 +2019,19 @@
         <w:pStyle w:val="Caption"/>
         <w:keepNext/>
       </w:pPr>
-      <w:bookmarkStart w:id="7" w:name="_Ref449560109"/>
+      <w:bookmarkStart w:id="8" w:name="_Ref449560109"/>
       <w:r>
         <w:t xml:space="preserve">Table </w:t>
       </w:r>
-      <w:r>
-        <w:fldChar w:fldCharType="begin"/>
-      </w:r>
-      <w:r>
-        <w:instrText xml:space="preserve"> SEQ Table \* ARABIC </w:instrText>
-      </w:r>
-      <w:r>
-        <w:fldChar w:fldCharType="separate"/>
-      </w:r>
-      <w:r>
-        <w:rPr>
-          <w:noProof/>
-        </w:rPr>
-        <w:t>6</w:t>
-      </w:r>
-      <w:r>
-        <w:rPr>
-          <w:noProof/>
-        </w:rPr>
-        <w:fldChar w:fldCharType="end"/>
-      </w:r>
-      <w:bookmarkEnd w:id="7"/>
+      <w:fldSimple w:instr=" SEQ Table \* ARABIC ">
+        <w:r>
+          <w:rPr>
+            <w:noProof/>
+          </w:rPr>
+          <w:t>6</w:t>
+        </w:r>
+      </w:fldSimple>
+      <w:bookmarkEnd w:id="8"/>
       <w:r>
         <w:t>. Eclat Republican Support Sort</w:t>
       </w:r>
@@ -2480,32 +2412,19 @@
         <w:pStyle w:val="Caption"/>
         <w:keepNext/>
       </w:pPr>
-      <w:bookmarkStart w:id="8" w:name="_Ref449560674"/>
+      <w:bookmarkStart w:id="9" w:name="_Ref449560674"/>
       <w:r>
         <w:t xml:space="preserve">Table </w:t>
       </w:r>
-      <w:r>
-        <w:fldChar w:fldCharType="begin"/>
-      </w:r>
-      <w:r>
-        <w:instrText xml:space="preserve"> SEQ Table \* ARABIC </w:instrText>
-      </w:r>
-      <w:r>
-        <w:fldChar w:fldCharType="separate"/>
-      </w:r>
-      <w:r>
-        <w:rPr>
-          <w:noProof/>
-        </w:rPr>
-        <w:t>7</w:t>
-      </w:r>
-      <w:r>
-        <w:rPr>
-          <w:noProof/>
-        </w:rPr>
-        <w:fldChar w:fldCharType="end"/>
-      </w:r>
-      <w:bookmarkEnd w:id="8"/>
+      <w:fldSimple w:instr=" SEQ Table \* ARABIC ">
+        <w:r>
+          <w:rPr>
+            <w:noProof/>
+          </w:rPr>
+          <w:t>7</w:t>
+        </w:r>
+      </w:fldSimple>
+      <w:bookmarkEnd w:id="9"/>
       <w:r>
         <w:t>. Apriori Democrat Support Sort Filter</w:t>
       </w:r>
@@ -2594,19 +2513,7 @@
         <w:rPr>
           <w:lang w:eastAsia="en-AU"/>
         </w:rPr>
-        <w:t xml:space="preserve">for </w:t>
-      </w:r>
-      <w:r>
-        <w:rPr>
-          <w:lang w:eastAsia="en-AU"/>
-        </w:rPr>
-        <w:t xml:space="preserve">Republicans again </w:t>
-      </w:r>
-      <w:r>
-        <w:rPr>
-          <w:lang w:eastAsia="en-AU"/>
-        </w:rPr>
-        <w:t xml:space="preserve">produced very similar results </w:t>
+        <w:t xml:space="preserve">for Republicans again produced very similar results </w:t>
       </w:r>
       <w:r>
         <w:rPr>
@@ -2618,13 +2525,7 @@
         <w:rPr>
           <w:lang w:eastAsia="en-AU"/>
         </w:rPr>
-        <w:t>with the top five itemsets matching (see</w:t>
-      </w:r>
-      <w:r>
-        <w:rPr>
-          <w:lang w:eastAsia="en-AU"/>
-        </w:rPr>
-        <w:t xml:space="preserve"> </w:t>
+        <w:t xml:space="preserve">with the top five itemsets matching (see </w:t>
       </w:r>
       <w:r>
         <w:rPr>
@@ -2668,19 +2569,7 @@
         <w:rPr>
           <w:lang w:eastAsia="en-AU"/>
         </w:rPr>
-        <w:t xml:space="preserve">); however, even with some of the new results having a confidence </w:t>
-      </w:r>
-      <w:r>
-        <w:rPr>
-          <w:lang w:eastAsia="en-AU"/>
-        </w:rPr>
-        <w:t>near</w:t>
-      </w:r>
-      <w:r>
-        <w:rPr>
-          <w:lang w:eastAsia="en-AU"/>
-        </w:rPr>
-        <w:t xml:space="preserve"> 1, none of the results matched the top five itemsets from Apriori sorted by confidence.</w:t>
+        <w:t>); however, even with some of the new results having a confidence near 1, none of the results matched the top five itemsets from Apriori sorted by confidence.</w:t>
       </w:r>
     </w:p>
     <w:p>
@@ -2688,32 +2577,19 @@
         <w:pStyle w:val="Caption"/>
         <w:keepNext/>
       </w:pPr>
-      <w:bookmarkStart w:id="9" w:name="_Ref449560839"/>
+      <w:bookmarkStart w:id="10" w:name="_Ref449560839"/>
       <w:r>
         <w:t xml:space="preserve">Table </w:t>
       </w:r>
-      <w:r>
-        <w:fldChar w:fldCharType="begin"/>
-      </w:r>
-      <w:r>
-        <w:instrText xml:space="preserve"> SEQ Table \* ARABIC </w:instrText>
-      </w:r>
-      <w:r>
-        <w:fldChar w:fldCharType="separate"/>
-      </w:r>
-      <w:r>
-        <w:rPr>
-          <w:noProof/>
-        </w:rPr>
-        <w:t>8</w:t>
-      </w:r>
-      <w:r>
-        <w:rPr>
-          <w:noProof/>
-        </w:rPr>
-        <w:fldChar w:fldCharType="end"/>
-      </w:r>
-      <w:bookmarkEnd w:id="9"/>
+      <w:fldSimple w:instr=" SEQ Table \* ARABIC ">
+        <w:r>
+          <w:rPr>
+            <w:noProof/>
+          </w:rPr>
+          <w:t>8</w:t>
+        </w:r>
+      </w:fldSimple>
+      <w:bookmarkEnd w:id="10"/>
       <w:r>
         <w:t>. Apriori Republican Support Sort Filter</w:t>
       </w:r>
@@ -2912,35 +2788,19 @@
         <w:pStyle w:val="Caption"/>
         <w:keepNext/>
       </w:pPr>
-      <w:bookmarkStart w:id="10" w:name="_Ref449561202"/>
+      <w:bookmarkStart w:id="11" w:name="_Ref449561202"/>
       <w:r>
         <w:t xml:space="preserve">Table </w:t>
       </w:r>
-      <w:r>
-        <w:fldChar w:fldCharType="begin"/>
-      </w:r>
-      <w:r>
-        <w:instrText xml:space="preserve"> S</w:instrText>
-      </w:r>
-      <w:r>
-        <w:instrText xml:space="preserve">EQ Table \* ARABIC </w:instrText>
-      </w:r>
-      <w:r>
-        <w:fldChar w:fldCharType="separate"/>
-      </w:r>
-      <w:r>
-        <w:rPr>
-          <w:noProof/>
-        </w:rPr>
-        <w:t>9</w:t>
-      </w:r>
-      <w:r>
-        <w:rPr>
-          <w:noProof/>
-        </w:rPr>
-        <w:fldChar w:fldCharType="end"/>
-      </w:r>
-      <w:bookmarkEnd w:id="10"/>
+      <w:fldSimple w:instr=" SEQ Table \* ARABIC ">
+        <w:r>
+          <w:rPr>
+            <w:noProof/>
+          </w:rPr>
+          <w:t>9</w:t>
+        </w:r>
+      </w:fldSimple>
+      <w:bookmarkEnd w:id="11"/>
       <w:r>
         <w:t xml:space="preserve">. Eclat </w:t>
       </w:r>
@@ -3019,32 +2879,19 @@
         <w:pStyle w:val="Caption"/>
         <w:keepNext/>
       </w:pPr>
-      <w:bookmarkStart w:id="11" w:name="_Ref449561261"/>
+      <w:bookmarkStart w:id="12" w:name="_Ref449561261"/>
       <w:r>
         <w:t xml:space="preserve">Table </w:t>
       </w:r>
-      <w:r>
-        <w:fldChar w:fldCharType="begin"/>
-      </w:r>
-      <w:r>
-        <w:instrText xml:space="preserve"> SEQ Table \* ARABIC </w:instrText>
-      </w:r>
-      <w:r>
-        <w:fldChar w:fldCharType="separate"/>
-      </w:r>
-      <w:r>
-        <w:rPr>
-          <w:noProof/>
-        </w:rPr>
-        <w:t>10</w:t>
-      </w:r>
-      <w:r>
-        <w:rPr>
-          <w:noProof/>
-        </w:rPr>
-        <w:fldChar w:fldCharType="end"/>
-      </w:r>
-      <w:bookmarkEnd w:id="11"/>
+      <w:fldSimple w:instr=" SEQ Table \* ARABIC ">
+        <w:r>
+          <w:rPr>
+            <w:noProof/>
+          </w:rPr>
+          <w:t>10</w:t>
+        </w:r>
+      </w:fldSimple>
+      <w:bookmarkEnd w:id="12"/>
       <w:r>
         <w:t>. Eclat Frequent Itemsets – Top 10</w:t>
       </w:r>
@@ -3218,8 +3065,6 @@
       <w:r>
         <w:t>Schlimmer, J.C. (1987). Concept acquisition through representational adjustment. Doctoral dissertation, Department of Information and Computer Science, University of California, Irvine, CA.</w:t>
       </w:r>
-      <w:bookmarkStart w:id="12" w:name="_GoBack"/>
-      <w:bookmarkEnd w:id="12"/>
     </w:p>
     <w:p>
       <w:pPr>
@@ -4825,7 +4670,7 @@
 </file>
 
 <file path=customXml/itemProps1.xml><?xml version="1.0" encoding="utf-8"?>
-<ds:datastoreItem xmlns:ds="http://schemas.openxmlformats.org/officeDocument/2006/customXml" ds:itemID="{8D491122-3702-4F66-9D83-9CD4E47A399F}">
+<ds:datastoreItem xmlns:ds="http://schemas.openxmlformats.org/officeDocument/2006/customXml" ds:itemID="{45CDC118-86BD-4D3A-B270-B74BDFE7A8B0}">
   <ds:schemaRefs>
     <ds:schemaRef ds:uri="http://schemas.openxmlformats.org/officeDocument/2006/bibliography"/>
   </ds:schemaRefs>

</xml_diff>